<commit_message>
Push nr 2 Ich habe in diesem Push die Analyse beendet
</commit_message>
<xml_diff>
--- a/Sudosolve Analyse Dokument.docx
+++ b/Sudosolve Analyse Dokument.docx
@@ -438,7 +438,7 @@
                 <w:sz w:val="22"/>
                 <w:szCs w:val="22"/>
               </w:rPr>
-              <w:t>0. XXX 0000</w:t>
+              <w:t>5. Dezember 2019</w:t>
             </w:r>
             <w:r>
               <w:rPr>
@@ -574,9 +574,7 @@
         <w:rPr>
           <w:rFonts w:eastAsiaTheme="minorEastAsia" w:cstheme="minorBidi"/>
           <w:spacing w:val="0"/>
-          <w:sz w:val="22"/>
-          <w:szCs w:val="22"/>
-          <w:lang w:eastAsia="de-CH"/>
+          <w:szCs w:val="24"/>
         </w:rPr>
       </w:pPr>
       <w:r>
@@ -588,7 +586,7 @@
       <w:r>
         <w:fldChar w:fldCharType="separate"/>
       </w:r>
-      <w:hyperlink w:anchor="_Toc531702604" w:history="1">
+      <w:hyperlink w:anchor="_Toc26541550" w:history="1">
         <w:r>
           <w:rPr>
             <w:rStyle w:val="Hyperlink"/>
@@ -599,9 +597,7 @@
           <w:rPr>
             <w:rFonts w:eastAsiaTheme="minorEastAsia" w:cstheme="minorBidi"/>
             <w:spacing w:val="0"/>
-            <w:sz w:val="22"/>
-            <w:szCs w:val="22"/>
-            <w:lang w:eastAsia="de-CH"/>
+            <w:szCs w:val="24"/>
           </w:rPr>
           <w:tab/>
         </w:r>
@@ -627,7 +623,7 @@
           <w:rPr>
             <w:webHidden/>
           </w:rPr>
-          <w:instrText xml:space="preserve"> PAGEREF _Toc531702604 \h </w:instrText>
+          <w:instrText xml:space="preserve"> PAGEREF _Toc26541550 \h </w:instrText>
         </w:r>
         <w:r>
           <w:rPr>
@@ -644,7 +640,7 @@
           <w:rPr>
             <w:webHidden/>
           </w:rPr>
-          <w:t>2</w:t>
+          <w:t>3</w:t>
         </w:r>
         <w:r>
           <w:rPr>
@@ -660,12 +656,10 @@
         <w:rPr>
           <w:rFonts w:eastAsiaTheme="minorEastAsia" w:cstheme="minorBidi"/>
           <w:spacing w:val="0"/>
-          <w:sz w:val="22"/>
-          <w:szCs w:val="22"/>
-          <w:lang w:eastAsia="de-CH"/>
+          <w:szCs w:val="24"/>
         </w:rPr>
       </w:pPr>
-      <w:hyperlink w:anchor="_Toc531702605" w:history="1">
+      <w:hyperlink w:anchor="_Toc26541551" w:history="1">
         <w:r>
           <w:rPr>
             <w:rStyle w:val="Hyperlink"/>
@@ -676,9 +670,7 @@
           <w:rPr>
             <w:rFonts w:eastAsiaTheme="minorEastAsia" w:cstheme="minorBidi"/>
             <w:spacing w:val="0"/>
-            <w:sz w:val="22"/>
-            <w:szCs w:val="22"/>
-            <w:lang w:eastAsia="de-CH"/>
+            <w:szCs w:val="24"/>
           </w:rPr>
           <w:tab/>
         </w:r>
@@ -704,7 +696,7 @@
           <w:rPr>
             <w:webHidden/>
           </w:rPr>
-          <w:instrText xml:space="preserve"> PAGEREF _Toc531702605 \h </w:instrText>
+          <w:instrText xml:space="preserve"> PAGEREF _Toc26541551 \h </w:instrText>
         </w:r>
         <w:r>
           <w:rPr>
@@ -721,7 +713,7 @@
           <w:rPr>
             <w:webHidden/>
           </w:rPr>
-          <w:t>2</w:t>
+          <w:t>4</w:t>
         </w:r>
         <w:r>
           <w:rPr>
@@ -737,28 +729,10 @@
         <w:rPr>
           <w:rFonts w:eastAsiaTheme="minorEastAsia" w:cstheme="minorBidi"/>
           <w:spacing w:val="0"/>
-          <w:sz w:val="22"/>
-          <w:szCs w:val="22"/>
-          <w:lang w:eastAsia="de-CH"/>
+          <w:szCs w:val="24"/>
         </w:rPr>
       </w:pPr>
-      <w:hyperlink w:anchor="_Toc531702606" w:history="1">
-        <w:r>
-          <w:rPr>
-            <w:rStyle w:val="Hyperlink"/>
-          </w:rPr>
-          <w:t>2.1</w:t>
-        </w:r>
-        <w:r>
-          <w:rPr>
-            <w:rFonts w:eastAsiaTheme="minorEastAsia" w:cstheme="minorBidi"/>
-            <w:spacing w:val="0"/>
-            <w:sz w:val="22"/>
-            <w:szCs w:val="22"/>
-            <w:lang w:eastAsia="de-CH"/>
-          </w:rPr>
-          <w:tab/>
-        </w:r>
+      <w:hyperlink w:anchor="_Toc26541552" w:history="1">
         <w:r>
           <w:rPr>
             <w:rStyle w:val="Hyperlink"/>
@@ -781,7 +755,7 @@
           <w:rPr>
             <w:webHidden/>
           </w:rPr>
-          <w:instrText xml:space="preserve"> PAGEREF _Toc531702606 \h </w:instrText>
+          <w:instrText xml:space="preserve"> PAGEREF _Toc26541552 \h </w:instrText>
         </w:r>
         <w:r>
           <w:rPr>
@@ -798,7 +772,7 @@
           <w:rPr>
             <w:webHidden/>
           </w:rPr>
-          <w:t>2</w:t>
+          <w:t>4</w:t>
         </w:r>
         <w:r>
           <w:rPr>
@@ -810,32 +784,73 @@
     </w:p>
     <w:p>
       <w:pPr>
+        <w:pStyle w:val="Verzeichnis3"/>
+        <w:rPr>
+          <w:rFonts w:eastAsiaTheme="minorEastAsia" w:cstheme="minorBidi"/>
+          <w:spacing w:val="0"/>
+          <w:szCs w:val="24"/>
+        </w:rPr>
+      </w:pPr>
+      <w:hyperlink w:anchor="_Toc26541553" w:history="1">
+        <w:r>
+          <w:rPr>
+            <w:rStyle w:val="Hyperlink"/>
+          </w:rPr>
+          <w:t>Die wichtigsten Funktionen sind:</w:t>
+        </w:r>
+        <w:r>
+          <w:rPr>
+            <w:webHidden/>
+          </w:rPr>
+          <w:tab/>
+        </w:r>
+        <w:r>
+          <w:rPr>
+            <w:webHidden/>
+          </w:rPr>
+          <w:fldChar w:fldCharType="begin"/>
+        </w:r>
+        <w:r>
+          <w:rPr>
+            <w:webHidden/>
+          </w:rPr>
+          <w:instrText xml:space="preserve"> PAGEREF _Toc26541553 \h </w:instrText>
+        </w:r>
+        <w:r>
+          <w:rPr>
+            <w:webHidden/>
+          </w:rPr>
+        </w:r>
+        <w:r>
+          <w:rPr>
+            <w:webHidden/>
+          </w:rPr>
+          <w:fldChar w:fldCharType="separate"/>
+        </w:r>
+        <w:r>
+          <w:rPr>
+            <w:webHidden/>
+          </w:rPr>
+          <w:t>4</w:t>
+        </w:r>
+        <w:r>
+          <w:rPr>
+            <w:webHidden/>
+          </w:rPr>
+          <w:fldChar w:fldCharType="end"/>
+        </w:r>
+      </w:hyperlink>
+    </w:p>
+    <w:p>
+      <w:pPr>
         <w:pStyle w:val="Verzeichnis2"/>
         <w:rPr>
           <w:rFonts w:eastAsiaTheme="minorEastAsia" w:cstheme="minorBidi"/>
           <w:spacing w:val="0"/>
-          <w:sz w:val="22"/>
-          <w:szCs w:val="22"/>
-          <w:lang w:eastAsia="de-CH"/>
+          <w:szCs w:val="24"/>
         </w:rPr>
       </w:pPr>
-      <w:hyperlink w:anchor="_Toc531702607" w:history="1">
-        <w:r>
-          <w:rPr>
-            <w:rStyle w:val="Hyperlink"/>
-          </w:rPr>
-          <w:t>2.2</w:t>
-        </w:r>
-        <w:r>
-          <w:rPr>
-            <w:rFonts w:eastAsiaTheme="minorEastAsia" w:cstheme="minorBidi"/>
-            <w:spacing w:val="0"/>
-            <w:sz w:val="22"/>
-            <w:szCs w:val="22"/>
-            <w:lang w:eastAsia="de-CH"/>
-          </w:rPr>
-          <w:tab/>
-        </w:r>
+      <w:hyperlink w:anchor="_Toc26541554" w:history="1">
         <w:r>
           <w:rPr>
             <w:rStyle w:val="Hyperlink"/>
@@ -858,7 +873,7 @@
           <w:rPr>
             <w:webHidden/>
           </w:rPr>
-          <w:instrText xml:space="preserve"> PAGEREF _Toc531702607 \h </w:instrText>
+          <w:instrText xml:space="preserve"> PAGEREF _Toc26541554 \h </w:instrText>
         </w:r>
         <w:r>
           <w:rPr>
@@ -875,7 +890,7 @@
           <w:rPr>
             <w:webHidden/>
           </w:rPr>
-          <w:t>2</w:t>
+          <w:t>4</w:t>
         </w:r>
         <w:r>
           <w:rPr>
@@ -891,28 +906,10 @@
         <w:rPr>
           <w:rFonts w:eastAsiaTheme="minorEastAsia" w:cstheme="minorBidi"/>
           <w:spacing w:val="0"/>
-          <w:sz w:val="22"/>
-          <w:szCs w:val="22"/>
-          <w:lang w:eastAsia="de-CH"/>
+          <w:szCs w:val="24"/>
         </w:rPr>
       </w:pPr>
-      <w:hyperlink w:anchor="_Toc531702608" w:history="1">
-        <w:r>
-          <w:rPr>
-            <w:rStyle w:val="Hyperlink"/>
-          </w:rPr>
-          <w:t>2.3</w:t>
-        </w:r>
-        <w:r>
-          <w:rPr>
-            <w:rFonts w:eastAsiaTheme="minorEastAsia" w:cstheme="minorBidi"/>
-            <w:spacing w:val="0"/>
-            <w:sz w:val="22"/>
-            <w:szCs w:val="22"/>
-            <w:lang w:eastAsia="de-CH"/>
-          </w:rPr>
-          <w:tab/>
-        </w:r>
+      <w:hyperlink w:anchor="_Toc26541555" w:history="1">
         <w:r>
           <w:rPr>
             <w:rStyle w:val="Hyperlink"/>
@@ -935,7 +932,7 @@
           <w:rPr>
             <w:webHidden/>
           </w:rPr>
-          <w:instrText xml:space="preserve"> PAGEREF _Toc531702608 \h </w:instrText>
+          <w:instrText xml:space="preserve"> PAGEREF _Toc26541555 \h </w:instrText>
         </w:r>
         <w:r>
           <w:rPr>
@@ -952,7 +949,7 @@
           <w:rPr>
             <w:webHidden/>
           </w:rPr>
-          <w:t>2</w:t>
+          <w:t>4</w:t>
         </w:r>
         <w:r>
           <w:rPr>
@@ -964,93 +961,14 @@
     </w:p>
     <w:p>
       <w:pPr>
-        <w:pStyle w:val="Verzeichnis2"/>
-        <w:rPr>
-          <w:rFonts w:eastAsiaTheme="minorEastAsia" w:cstheme="minorBidi"/>
-          <w:spacing w:val="0"/>
-          <w:sz w:val="22"/>
-          <w:szCs w:val="22"/>
-          <w:lang w:eastAsia="de-CH"/>
-        </w:rPr>
-      </w:pPr>
-      <w:hyperlink w:anchor="_Toc531702609" w:history="1">
-        <w:r>
-          <w:rPr>
-            <w:rStyle w:val="Hyperlink"/>
-          </w:rPr>
-          <w:t>2.4</w:t>
-        </w:r>
-        <w:r>
-          <w:rPr>
-            <w:rFonts w:eastAsiaTheme="minorEastAsia" w:cstheme="minorBidi"/>
-            <w:spacing w:val="0"/>
-            <w:sz w:val="22"/>
-            <w:szCs w:val="22"/>
-            <w:lang w:eastAsia="de-CH"/>
-          </w:rPr>
-          <w:tab/>
-        </w:r>
-        <w:r>
-          <w:rPr>
-            <w:rStyle w:val="Hyperlink"/>
-          </w:rPr>
-          <w:t>Glossar</w:t>
-        </w:r>
-        <w:r>
-          <w:rPr>
-            <w:webHidden/>
-          </w:rPr>
-          <w:tab/>
-        </w:r>
-        <w:r>
-          <w:rPr>
-            <w:webHidden/>
-          </w:rPr>
-          <w:fldChar w:fldCharType="begin"/>
-        </w:r>
-        <w:r>
-          <w:rPr>
-            <w:webHidden/>
-          </w:rPr>
-          <w:instrText xml:space="preserve"> PAGEREF _Toc531702609 \h </w:instrText>
-        </w:r>
-        <w:r>
-          <w:rPr>
-            <w:webHidden/>
-          </w:rPr>
-        </w:r>
-        <w:r>
-          <w:rPr>
-            <w:webHidden/>
-          </w:rPr>
-          <w:fldChar w:fldCharType="separate"/>
-        </w:r>
-        <w:r>
-          <w:rPr>
-            <w:webHidden/>
-          </w:rPr>
-          <w:t>2</w:t>
-        </w:r>
-        <w:r>
-          <w:rPr>
-            <w:webHidden/>
-          </w:rPr>
-          <w:fldChar w:fldCharType="end"/>
-        </w:r>
-      </w:hyperlink>
-    </w:p>
-    <w:p>
-      <w:pPr>
         <w:pStyle w:val="Verzeichnis1"/>
         <w:rPr>
           <w:rFonts w:eastAsiaTheme="minorEastAsia" w:cstheme="minorBidi"/>
           <w:spacing w:val="0"/>
-          <w:sz w:val="22"/>
-          <w:szCs w:val="22"/>
-          <w:lang w:eastAsia="de-CH"/>
+          <w:szCs w:val="24"/>
         </w:rPr>
       </w:pPr>
-      <w:hyperlink w:anchor="_Toc531702610" w:history="1">
+      <w:hyperlink w:anchor="_Toc26541556" w:history="1">
         <w:r>
           <w:rPr>
             <w:rStyle w:val="Hyperlink"/>
@@ -1061,9 +979,7 @@
           <w:rPr>
             <w:rFonts w:eastAsiaTheme="minorEastAsia" w:cstheme="minorBidi"/>
             <w:spacing w:val="0"/>
-            <w:sz w:val="22"/>
-            <w:szCs w:val="22"/>
-            <w:lang w:eastAsia="de-CH"/>
+            <w:szCs w:val="24"/>
           </w:rPr>
           <w:tab/>
         </w:r>
@@ -1089,7 +1005,7 @@
           <w:rPr>
             <w:webHidden/>
           </w:rPr>
-          <w:instrText xml:space="preserve"> PAGEREF _Toc531702610 \h </w:instrText>
+          <w:instrText xml:space="preserve"> PAGEREF _Toc26541556 \h </w:instrText>
         </w:r>
         <w:r>
           <w:rPr>
@@ -1106,7 +1022,7 @@
           <w:rPr>
             <w:webHidden/>
           </w:rPr>
-          <w:t>2</w:t>
+          <w:t>5</w:t>
         </w:r>
         <w:r>
           <w:rPr>
@@ -1122,28 +1038,10 @@
         <w:rPr>
           <w:rFonts w:eastAsiaTheme="minorEastAsia" w:cstheme="minorBidi"/>
           <w:spacing w:val="0"/>
-          <w:sz w:val="22"/>
-          <w:szCs w:val="22"/>
-          <w:lang w:eastAsia="de-CH"/>
+          <w:szCs w:val="24"/>
         </w:rPr>
       </w:pPr>
-      <w:hyperlink w:anchor="_Toc531702611" w:history="1">
-        <w:r>
-          <w:rPr>
-            <w:rStyle w:val="Hyperlink"/>
-          </w:rPr>
-          <w:t>3.1</w:t>
-        </w:r>
-        <w:r>
-          <w:rPr>
-            <w:rFonts w:eastAsiaTheme="minorEastAsia" w:cstheme="minorBidi"/>
-            <w:spacing w:val="0"/>
-            <w:sz w:val="22"/>
-            <w:szCs w:val="22"/>
-            <w:lang w:eastAsia="de-CH"/>
-          </w:rPr>
-          <w:tab/>
-        </w:r>
+      <w:hyperlink w:anchor="_Toc26541557" w:history="1">
         <w:r>
           <w:rPr>
             <w:rStyle w:val="Hyperlink"/>
@@ -1166,7 +1064,7 @@
           <w:rPr>
             <w:webHidden/>
           </w:rPr>
-          <w:instrText xml:space="preserve"> PAGEREF _Toc531702611 \h </w:instrText>
+          <w:instrText xml:space="preserve"> PAGEREF _Toc26541557 \h </w:instrText>
         </w:r>
         <w:r>
           <w:rPr>
@@ -1183,7 +1081,7 @@
           <w:rPr>
             <w:webHidden/>
           </w:rPr>
-          <w:t>2</w:t>
+          <w:t>5</w:t>
         </w:r>
         <w:r>
           <w:rPr>
@@ -1199,28 +1097,10 @@
         <w:rPr>
           <w:rFonts w:eastAsiaTheme="minorEastAsia" w:cstheme="minorBidi"/>
           <w:spacing w:val="0"/>
-          <w:sz w:val="22"/>
-          <w:szCs w:val="22"/>
-          <w:lang w:eastAsia="de-CH"/>
+          <w:szCs w:val="24"/>
         </w:rPr>
       </w:pPr>
-      <w:hyperlink w:anchor="_Toc531702612" w:history="1">
-        <w:r>
-          <w:rPr>
-            <w:rStyle w:val="Hyperlink"/>
-          </w:rPr>
-          <w:t>3.2</w:t>
-        </w:r>
-        <w:r>
-          <w:rPr>
-            <w:rFonts w:eastAsiaTheme="minorEastAsia" w:cstheme="minorBidi"/>
-            <w:spacing w:val="0"/>
-            <w:sz w:val="22"/>
-            <w:szCs w:val="22"/>
-            <w:lang w:eastAsia="de-CH"/>
-          </w:rPr>
-          <w:tab/>
-        </w:r>
+      <w:hyperlink w:anchor="_Toc26541558" w:history="1">
         <w:r>
           <w:rPr>
             <w:rStyle w:val="Hyperlink"/>
@@ -1243,7 +1123,7 @@
           <w:rPr>
             <w:webHidden/>
           </w:rPr>
-          <w:instrText xml:space="preserve"> PAGEREF _Toc531702612 \h </w:instrText>
+          <w:instrText xml:space="preserve"> PAGEREF _Toc26541558 \h </w:instrText>
         </w:r>
         <w:r>
           <w:rPr>
@@ -1260,7 +1140,7 @@
           <w:rPr>
             <w:webHidden/>
           </w:rPr>
-          <w:t>2</w:t>
+          <w:t>5</w:t>
         </w:r>
         <w:r>
           <w:rPr>
@@ -1276,12 +1156,10 @@
         <w:rPr>
           <w:rFonts w:eastAsiaTheme="minorEastAsia" w:cstheme="minorBidi"/>
           <w:spacing w:val="0"/>
-          <w:sz w:val="22"/>
-          <w:szCs w:val="22"/>
-          <w:lang w:eastAsia="de-CH"/>
+          <w:szCs w:val="24"/>
         </w:rPr>
       </w:pPr>
-      <w:hyperlink w:anchor="_Toc531702613" w:history="1">
+      <w:hyperlink w:anchor="_Toc26541559" w:history="1">
         <w:r>
           <w:rPr>
             <w:rStyle w:val="Hyperlink"/>
@@ -1292,9 +1170,7 @@
           <w:rPr>
             <w:rFonts w:eastAsiaTheme="minorEastAsia" w:cstheme="minorBidi"/>
             <w:spacing w:val="0"/>
-            <w:sz w:val="22"/>
-            <w:szCs w:val="22"/>
-            <w:lang w:eastAsia="de-CH"/>
+            <w:szCs w:val="24"/>
           </w:rPr>
           <w:tab/>
         </w:r>
@@ -1302,19 +1178,7 @@
           <w:rPr>
             <w:rStyle w:val="Hyperlink"/>
           </w:rPr>
-          <w:t>Ziele (S</w:t>
-        </w:r>
-        <w:r>
-          <w:rPr>
-            <w:rStyle w:val="Hyperlink"/>
-          </w:rPr>
-          <w:t>O</w:t>
-        </w:r>
-        <w:r>
-          <w:rPr>
-            <w:rStyle w:val="Hyperlink"/>
-          </w:rPr>
-          <w:t>LL)</w:t>
+          <w:t>Ziele (SOLL)</w:t>
         </w:r>
         <w:r>
           <w:rPr>
@@ -1332,7 +1196,7 @@
           <w:rPr>
             <w:webHidden/>
           </w:rPr>
-          <w:instrText xml:space="preserve"> PAGEREF _Toc531702613 \h </w:instrText>
+          <w:instrText xml:space="preserve"> PAGEREF _Toc26541559 \h </w:instrText>
         </w:r>
         <w:r>
           <w:rPr>
@@ -1349,7 +1213,7 @@
           <w:rPr>
             <w:webHidden/>
           </w:rPr>
-          <w:t>2</w:t>
+          <w:t>6</w:t>
         </w:r>
         <w:r>
           <w:rPr>
@@ -1365,28 +1229,10 @@
         <w:rPr>
           <w:rFonts w:eastAsiaTheme="minorEastAsia" w:cstheme="minorBidi"/>
           <w:spacing w:val="0"/>
-          <w:sz w:val="22"/>
-          <w:szCs w:val="22"/>
-          <w:lang w:eastAsia="de-CH"/>
+          <w:szCs w:val="24"/>
         </w:rPr>
       </w:pPr>
-      <w:hyperlink w:anchor="_Toc531702614" w:history="1">
-        <w:r>
-          <w:rPr>
-            <w:rStyle w:val="Hyperlink"/>
-          </w:rPr>
-          <w:t>4.1</w:t>
-        </w:r>
-        <w:r>
-          <w:rPr>
-            <w:rFonts w:eastAsiaTheme="minorEastAsia" w:cstheme="minorBidi"/>
-            <w:spacing w:val="0"/>
-            <w:sz w:val="22"/>
-            <w:szCs w:val="22"/>
-            <w:lang w:eastAsia="de-CH"/>
-          </w:rPr>
-          <w:tab/>
-        </w:r>
+      <w:hyperlink w:anchor="_Toc26541560" w:history="1">
         <w:r>
           <w:rPr>
             <w:rStyle w:val="Hyperlink"/>
@@ -1409,7 +1255,7 @@
           <w:rPr>
             <w:webHidden/>
           </w:rPr>
-          <w:instrText xml:space="preserve"> PAGEREF _Toc531702614 \h </w:instrText>
+          <w:instrText xml:space="preserve"> PAGEREF _Toc26541560 \h </w:instrText>
         </w:r>
         <w:r>
           <w:rPr>
@@ -1426,7 +1272,7 @@
           <w:rPr>
             <w:webHidden/>
           </w:rPr>
-          <w:t>2</w:t>
+          <w:t>6</w:t>
         </w:r>
         <w:r>
           <w:rPr>
@@ -1442,28 +1288,10 @@
         <w:rPr>
           <w:rFonts w:eastAsiaTheme="minorEastAsia" w:cstheme="minorBidi"/>
           <w:spacing w:val="0"/>
-          <w:sz w:val="22"/>
-          <w:szCs w:val="22"/>
-          <w:lang w:eastAsia="de-CH"/>
+          <w:szCs w:val="24"/>
         </w:rPr>
       </w:pPr>
-      <w:hyperlink w:anchor="_Toc531702615" w:history="1">
-        <w:r>
-          <w:rPr>
-            <w:rStyle w:val="Hyperlink"/>
-          </w:rPr>
-          <w:t>4.2</w:t>
-        </w:r>
-        <w:r>
-          <w:rPr>
-            <w:rFonts w:eastAsiaTheme="minorEastAsia" w:cstheme="minorBidi"/>
-            <w:spacing w:val="0"/>
-            <w:sz w:val="22"/>
-            <w:szCs w:val="22"/>
-            <w:lang w:eastAsia="de-CH"/>
-          </w:rPr>
-          <w:tab/>
-        </w:r>
+      <w:hyperlink w:anchor="_Toc26541561" w:history="1">
         <w:r>
           <w:rPr>
             <w:rStyle w:val="Hyperlink"/>
@@ -1486,7 +1314,7 @@
           <w:rPr>
             <w:webHidden/>
           </w:rPr>
-          <w:instrText xml:space="preserve"> PAGEREF _Toc531702615 \h </w:instrText>
+          <w:instrText xml:space="preserve"> PAGEREF _Toc26541561 \h </w:instrText>
         </w:r>
         <w:r>
           <w:rPr>
@@ -1503,7 +1331,7 @@
           <w:rPr>
             <w:webHidden/>
           </w:rPr>
-          <w:t>2</w:t>
+          <w:t>6</w:t>
         </w:r>
         <w:r>
           <w:rPr>
@@ -1519,28 +1347,10 @@
         <w:rPr>
           <w:rFonts w:eastAsiaTheme="minorEastAsia" w:cstheme="minorBidi"/>
           <w:spacing w:val="0"/>
-          <w:sz w:val="22"/>
-          <w:szCs w:val="22"/>
-          <w:lang w:eastAsia="de-CH"/>
+          <w:szCs w:val="24"/>
         </w:rPr>
       </w:pPr>
-      <w:hyperlink w:anchor="_Toc531702616" w:history="1">
-        <w:r>
-          <w:rPr>
-            <w:rStyle w:val="Hyperlink"/>
-          </w:rPr>
-          <w:t>4.3</w:t>
-        </w:r>
-        <w:r>
-          <w:rPr>
-            <w:rFonts w:eastAsiaTheme="minorEastAsia" w:cstheme="minorBidi"/>
-            <w:spacing w:val="0"/>
-            <w:sz w:val="22"/>
-            <w:szCs w:val="22"/>
-            <w:lang w:eastAsia="de-CH"/>
-          </w:rPr>
-          <w:tab/>
-        </w:r>
+      <w:hyperlink w:anchor="_Toc26541562" w:history="1">
         <w:r>
           <w:rPr>
             <w:rStyle w:val="Hyperlink"/>
@@ -1563,7 +1373,7 @@
           <w:rPr>
             <w:webHidden/>
           </w:rPr>
-          <w:instrText xml:space="preserve"> PAGEREF _Toc531702616 \h </w:instrText>
+          <w:instrText xml:space="preserve"> PAGEREF _Toc26541562 \h </w:instrText>
         </w:r>
         <w:r>
           <w:rPr>
@@ -1580,7 +1390,7 @@
           <w:rPr>
             <w:webHidden/>
           </w:rPr>
-          <w:t>2</w:t>
+          <w:t>6</w:t>
         </w:r>
         <w:r>
           <w:rPr>
@@ -1592,93 +1402,14 @@
     </w:p>
     <w:p>
       <w:pPr>
-        <w:pStyle w:val="Verzeichnis2"/>
-        <w:rPr>
-          <w:rFonts w:eastAsiaTheme="minorEastAsia" w:cstheme="minorBidi"/>
-          <w:spacing w:val="0"/>
-          <w:sz w:val="22"/>
-          <w:szCs w:val="22"/>
-          <w:lang w:eastAsia="de-CH"/>
-        </w:rPr>
-      </w:pPr>
-      <w:hyperlink w:anchor="_Toc531702617" w:history="1">
-        <w:r>
-          <w:rPr>
-            <w:rStyle w:val="Hyperlink"/>
-          </w:rPr>
-          <w:t>4.4</w:t>
-        </w:r>
-        <w:r>
-          <w:rPr>
-            <w:rFonts w:eastAsiaTheme="minorEastAsia" w:cstheme="minorBidi"/>
-            <w:spacing w:val="0"/>
-            <w:sz w:val="22"/>
-            <w:szCs w:val="22"/>
-            <w:lang w:eastAsia="de-CH"/>
-          </w:rPr>
-          <w:tab/>
-        </w:r>
-        <w:r>
-          <w:rPr>
-            <w:rStyle w:val="Hyperlink"/>
-          </w:rPr>
-          <w:t>Abgrenzung</w:t>
-        </w:r>
-        <w:r>
-          <w:rPr>
-            <w:webHidden/>
-          </w:rPr>
-          <w:tab/>
-        </w:r>
-        <w:r>
-          <w:rPr>
-            <w:webHidden/>
-          </w:rPr>
-          <w:fldChar w:fldCharType="begin"/>
-        </w:r>
-        <w:r>
-          <w:rPr>
-            <w:webHidden/>
-          </w:rPr>
-          <w:instrText xml:space="preserve"> PAGEREF _Toc531702617 \h </w:instrText>
-        </w:r>
-        <w:r>
-          <w:rPr>
-            <w:webHidden/>
-          </w:rPr>
-        </w:r>
-        <w:r>
-          <w:rPr>
-            <w:webHidden/>
-          </w:rPr>
-          <w:fldChar w:fldCharType="separate"/>
-        </w:r>
-        <w:r>
-          <w:rPr>
-            <w:webHidden/>
-          </w:rPr>
-          <w:t>2</w:t>
-        </w:r>
-        <w:r>
-          <w:rPr>
-            <w:webHidden/>
-          </w:rPr>
-          <w:fldChar w:fldCharType="end"/>
-        </w:r>
-      </w:hyperlink>
-    </w:p>
-    <w:p>
-      <w:pPr>
         <w:pStyle w:val="Verzeichnis1"/>
         <w:rPr>
           <w:rFonts w:eastAsiaTheme="minorEastAsia" w:cstheme="minorBidi"/>
           <w:spacing w:val="0"/>
-          <w:sz w:val="22"/>
-          <w:szCs w:val="22"/>
-          <w:lang w:eastAsia="de-CH"/>
+          <w:szCs w:val="24"/>
         </w:rPr>
       </w:pPr>
-      <w:hyperlink w:anchor="_Toc531702618" w:history="1">
+      <w:hyperlink w:anchor="_Toc26541563" w:history="1">
         <w:r>
           <w:rPr>
             <w:rStyle w:val="Hyperlink"/>
@@ -1689,9 +1420,7 @@
           <w:rPr>
             <w:rFonts w:eastAsiaTheme="minorEastAsia" w:cstheme="minorBidi"/>
             <w:spacing w:val="0"/>
-            <w:sz w:val="22"/>
-            <w:szCs w:val="22"/>
-            <w:lang w:eastAsia="de-CH"/>
+            <w:szCs w:val="24"/>
           </w:rPr>
           <w:tab/>
         </w:r>
@@ -1717,7 +1446,7 @@
           <w:rPr>
             <w:webHidden/>
           </w:rPr>
-          <w:instrText xml:space="preserve"> PAGEREF _Toc531702618 \h </w:instrText>
+          <w:instrText xml:space="preserve"> PAGEREF _Toc26541563 \h </w:instrText>
         </w:r>
         <w:r>
           <w:rPr>
@@ -1734,7 +1463,7 @@
           <w:rPr>
             <w:webHidden/>
           </w:rPr>
-          <w:t>2</w:t>
+          <w:t>7</w:t>
         </w:r>
         <w:r>
           <w:rPr>
@@ -1750,28 +1479,10 @@
         <w:rPr>
           <w:rFonts w:eastAsiaTheme="minorEastAsia" w:cstheme="minorBidi"/>
           <w:spacing w:val="0"/>
-          <w:sz w:val="22"/>
-          <w:szCs w:val="22"/>
-          <w:lang w:eastAsia="de-CH"/>
+          <w:szCs w:val="24"/>
         </w:rPr>
       </w:pPr>
-      <w:hyperlink w:anchor="_Toc531702619" w:history="1">
-        <w:r>
-          <w:rPr>
-            <w:rStyle w:val="Hyperlink"/>
-          </w:rPr>
-          <w:t>5.1</w:t>
-        </w:r>
-        <w:r>
-          <w:rPr>
-            <w:rFonts w:eastAsiaTheme="minorEastAsia" w:cstheme="minorBidi"/>
-            <w:spacing w:val="0"/>
-            <w:sz w:val="22"/>
-            <w:szCs w:val="22"/>
-            <w:lang w:eastAsia="de-CH"/>
-          </w:rPr>
-          <w:tab/>
-        </w:r>
+      <w:hyperlink w:anchor="_Toc26541564" w:history="1">
         <w:r>
           <w:rPr>
             <w:rStyle w:val="Hyperlink"/>
@@ -1794,7 +1505,7 @@
           <w:rPr>
             <w:webHidden/>
           </w:rPr>
-          <w:instrText xml:space="preserve"> PAGEREF _Toc531702619 \h </w:instrText>
+          <w:instrText xml:space="preserve"> PAGEREF _Toc26541564 \h </w:instrText>
         </w:r>
         <w:r>
           <w:rPr>
@@ -1811,7 +1522,7 @@
           <w:rPr>
             <w:webHidden/>
           </w:rPr>
-          <w:t>2</w:t>
+          <w:t>7</w:t>
         </w:r>
         <w:r>
           <w:rPr>
@@ -1827,28 +1538,10 @@
         <w:rPr>
           <w:rFonts w:eastAsiaTheme="minorEastAsia" w:cstheme="minorBidi"/>
           <w:spacing w:val="0"/>
-          <w:sz w:val="22"/>
-          <w:szCs w:val="22"/>
-          <w:lang w:eastAsia="de-CH"/>
+          <w:szCs w:val="24"/>
         </w:rPr>
       </w:pPr>
-      <w:hyperlink w:anchor="_Toc531702620" w:history="1">
-        <w:r>
-          <w:rPr>
-            <w:rStyle w:val="Hyperlink"/>
-          </w:rPr>
-          <w:t>5.2</w:t>
-        </w:r>
-        <w:r>
-          <w:rPr>
-            <w:rFonts w:eastAsiaTheme="minorEastAsia" w:cstheme="minorBidi"/>
-            <w:spacing w:val="0"/>
-            <w:sz w:val="22"/>
-            <w:szCs w:val="22"/>
-            <w:lang w:eastAsia="de-CH"/>
-          </w:rPr>
-          <w:tab/>
-        </w:r>
+      <w:hyperlink w:anchor="_Toc26541565" w:history="1">
         <w:r>
           <w:rPr>
             <w:rStyle w:val="Hyperlink"/>
@@ -1871,7 +1564,7 @@
           <w:rPr>
             <w:webHidden/>
           </w:rPr>
-          <w:instrText xml:space="preserve"> PAGEREF _Toc531702620 \h </w:instrText>
+          <w:instrText xml:space="preserve"> PAGEREF _Toc26541565 \h </w:instrText>
         </w:r>
         <w:r>
           <w:rPr>
@@ -1888,7 +1581,7 @@
           <w:rPr>
             <w:webHidden/>
           </w:rPr>
-          <w:t>2</w:t>
+          <w:t>8</w:t>
         </w:r>
         <w:r>
           <w:rPr>
@@ -1904,33 +1597,15 @@
         <w:rPr>
           <w:rFonts w:eastAsiaTheme="minorEastAsia" w:cstheme="minorBidi"/>
           <w:spacing w:val="0"/>
-          <w:sz w:val="22"/>
-          <w:szCs w:val="22"/>
-          <w:lang w:eastAsia="de-CH"/>
+          <w:szCs w:val="24"/>
         </w:rPr>
       </w:pPr>
-      <w:hyperlink w:anchor="_Toc531702621" w:history="1">
+      <w:hyperlink w:anchor="_Toc26541566" w:history="1">
         <w:r>
           <w:rPr>
             <w:rStyle w:val="Hyperlink"/>
           </w:rPr>
-          <w:t>5.2.1</w:t>
-        </w:r>
-        <w:r>
-          <w:rPr>
-            <w:rFonts w:eastAsiaTheme="minorEastAsia" w:cstheme="minorBidi"/>
-            <w:spacing w:val="0"/>
-            <w:sz w:val="22"/>
-            <w:szCs w:val="22"/>
-            <w:lang w:eastAsia="de-CH"/>
-          </w:rPr>
-          <w:tab/>
-        </w:r>
-        <w:r>
-          <w:rPr>
-            <w:rStyle w:val="Hyperlink"/>
-          </w:rPr>
-          <w:t>F.REQ: Funktionale Anforderungen</w:t>
+          <w:t>A: Funktionale Anforderungen</w:t>
         </w:r>
         <w:r>
           <w:rPr>
@@ -1948,7 +1623,7 @@
           <w:rPr>
             <w:webHidden/>
           </w:rPr>
-          <w:instrText xml:space="preserve"> PAGEREF _Toc531702621 \h </w:instrText>
+          <w:instrText xml:space="preserve"> PAGEREF _Toc26541566 \h </w:instrText>
         </w:r>
         <w:r>
           <w:rPr>
@@ -1965,7 +1640,7 @@
           <w:rPr>
             <w:webHidden/>
           </w:rPr>
-          <w:t>2</w:t>
+          <w:t>8</w:t>
         </w:r>
         <w:r>
           <w:rPr>
@@ -1981,33 +1656,15 @@
         <w:rPr>
           <w:rFonts w:eastAsiaTheme="minorEastAsia" w:cstheme="minorBidi"/>
           <w:spacing w:val="0"/>
-          <w:sz w:val="22"/>
-          <w:szCs w:val="22"/>
-          <w:lang w:eastAsia="de-CH"/>
+          <w:szCs w:val="24"/>
         </w:rPr>
       </w:pPr>
-      <w:hyperlink w:anchor="_Toc531702622" w:history="1">
+      <w:hyperlink w:anchor="_Toc26541567" w:history="1">
         <w:r>
           <w:rPr>
             <w:rStyle w:val="Hyperlink"/>
           </w:rPr>
-          <w:t>5.2.2</w:t>
-        </w:r>
-        <w:r>
-          <w:rPr>
-            <w:rFonts w:eastAsiaTheme="minorEastAsia" w:cstheme="minorBidi"/>
-            <w:spacing w:val="0"/>
-            <w:sz w:val="22"/>
-            <w:szCs w:val="22"/>
-            <w:lang w:eastAsia="de-CH"/>
-          </w:rPr>
-          <w:tab/>
-        </w:r>
-        <w:r>
-          <w:rPr>
-            <w:rStyle w:val="Hyperlink"/>
-          </w:rPr>
-          <w:t>NF.REQ: Nichtfunktionale Anforderungen</w:t>
+          <w:t>NF: Nichtfunktionale Anforderungen</w:t>
         </w:r>
         <w:r>
           <w:rPr>
@@ -2025,7 +1682,7 @@
           <w:rPr>
             <w:webHidden/>
           </w:rPr>
-          <w:instrText xml:space="preserve"> PAGEREF _Toc531702622 \h </w:instrText>
+          <w:instrText xml:space="preserve"> PAGEREF _Toc26541567 \h </w:instrText>
         </w:r>
         <w:r>
           <w:rPr>
@@ -2042,7 +1699,7 @@
           <w:rPr>
             <w:webHidden/>
           </w:rPr>
-          <w:t>2</w:t>
+          <w:t>9</w:t>
         </w:r>
         <w:r>
           <w:rPr>
@@ -2058,12 +1715,10 @@
         <w:rPr>
           <w:rFonts w:eastAsiaTheme="minorEastAsia" w:cstheme="minorBidi"/>
           <w:spacing w:val="0"/>
-          <w:sz w:val="22"/>
-          <w:szCs w:val="22"/>
-          <w:lang w:eastAsia="de-CH"/>
+          <w:szCs w:val="24"/>
         </w:rPr>
       </w:pPr>
-      <w:hyperlink w:anchor="_Toc531702623" w:history="1">
+      <w:hyperlink w:anchor="_Toc26541568" w:history="1">
         <w:r>
           <w:rPr>
             <w:rStyle w:val="Hyperlink"/>
@@ -2074,9 +1729,7 @@
           <w:rPr>
             <w:rFonts w:eastAsiaTheme="minorEastAsia" w:cstheme="minorBidi"/>
             <w:spacing w:val="0"/>
-            <w:sz w:val="22"/>
-            <w:szCs w:val="22"/>
-            <w:lang w:eastAsia="de-CH"/>
+            <w:szCs w:val="24"/>
           </w:rPr>
           <w:tab/>
         </w:r>
@@ -2102,7 +1755,7 @@
           <w:rPr>
             <w:webHidden/>
           </w:rPr>
-          <w:instrText xml:space="preserve"> PAGEREF _Toc531702623 \h </w:instrText>
+          <w:instrText xml:space="preserve"> PAGEREF _Toc26541568 \h </w:instrText>
         </w:r>
         <w:r>
           <w:rPr>
@@ -2119,7 +1772,7 @@
           <w:rPr>
             <w:webHidden/>
           </w:rPr>
-          <w:t>2</w:t>
+          <w:t>10</w:t>
         </w:r>
         <w:r>
           <w:rPr>
@@ -2135,105 +1788,10 @@
         <w:rPr>
           <w:rFonts w:eastAsiaTheme="minorEastAsia" w:cstheme="minorBidi"/>
           <w:spacing w:val="0"/>
-          <w:sz w:val="22"/>
-          <w:szCs w:val="22"/>
-          <w:lang w:eastAsia="de-CH"/>
+          <w:szCs w:val="24"/>
         </w:rPr>
       </w:pPr>
-      <w:hyperlink w:anchor="_Toc531702624" w:history="1">
-        <w:r>
-          <w:rPr>
-            <w:rStyle w:val="Hyperlink"/>
-          </w:rPr>
-          <w:t>6.1</w:t>
-        </w:r>
-        <w:r>
-          <w:rPr>
-            <w:rFonts w:eastAsiaTheme="minorEastAsia" w:cstheme="minorBidi"/>
-            <w:spacing w:val="0"/>
-            <w:sz w:val="22"/>
-            <w:szCs w:val="22"/>
-            <w:lang w:eastAsia="de-CH"/>
-          </w:rPr>
-          <w:tab/>
-        </w:r>
-        <w:r>
-          <w:rPr>
-            <w:rStyle w:val="Hyperlink"/>
-          </w:rPr>
-          <w:t>Aktivität "DVD ausleihen"</w:t>
-        </w:r>
-        <w:r>
-          <w:rPr>
-            <w:webHidden/>
-          </w:rPr>
-          <w:tab/>
-        </w:r>
-        <w:r>
-          <w:rPr>
-            <w:webHidden/>
-          </w:rPr>
-          <w:fldChar w:fldCharType="begin"/>
-        </w:r>
-        <w:r>
-          <w:rPr>
-            <w:webHidden/>
-          </w:rPr>
-          <w:instrText xml:space="preserve"> PAGEREF _Toc531702624 \h </w:instrText>
-        </w:r>
-        <w:r>
-          <w:rPr>
-            <w:webHidden/>
-          </w:rPr>
-        </w:r>
-        <w:r>
-          <w:rPr>
-            <w:webHidden/>
-          </w:rPr>
-          <w:fldChar w:fldCharType="separate"/>
-        </w:r>
-        <w:r>
-          <w:rPr>
-            <w:webHidden/>
-          </w:rPr>
-          <w:t>2</w:t>
-        </w:r>
-        <w:r>
-          <w:rPr>
-            <w:webHidden/>
-          </w:rPr>
-          <w:fldChar w:fldCharType="end"/>
-        </w:r>
-      </w:hyperlink>
-    </w:p>
-    <w:p>
-      <w:pPr>
-        <w:pStyle w:val="Verzeichnis2"/>
-        <w:rPr>
-          <w:rFonts w:eastAsiaTheme="minorEastAsia" w:cstheme="minorBidi"/>
-          <w:spacing w:val="0"/>
-          <w:sz w:val="22"/>
-          <w:szCs w:val="22"/>
-          <w:lang w:eastAsia="de-CH"/>
-        </w:rPr>
-      </w:pPr>
-      <w:hyperlink w:anchor="_Toc531702625" w:history="1">
-        <w:r>
-          <w:rPr>
-            <w:rStyle w:val="Hyperlink"/>
-          </w:rPr>
-          <w:t>6.2</w:t>
-        </w:r>
-        <w:r>
-          <w:rPr>
-            <w:rFonts w:eastAsiaTheme="minorEastAsia" w:cstheme="minorBidi"/>
-            <w:spacing w:val="0"/>
-            <w:sz w:val="22"/>
-            <w:szCs w:val="22"/>
-            <w:lang w:eastAsia="de-CH"/>
-          </w:rPr>
-          <w:tab/>
-        </w:r>
+      <w:hyperlink w:anchor="_Toc26541569" w:history="1">
         <w:r>
           <w:rPr>
             <w:rStyle w:val="Hyperlink"/>
@@ -2256,7 +1814,7 @@
           <w:rPr>
             <w:webHidden/>
           </w:rPr>
-          <w:instrText xml:space="preserve"> PAGEREF _Toc531702625 \h </w:instrText>
+          <w:instrText xml:space="preserve"> PAGEREF _Toc26541569 \h </w:instrText>
         </w:r>
         <w:r>
           <w:rPr>
@@ -2273,7 +1831,7 @@
           <w:rPr>
             <w:webHidden/>
           </w:rPr>
-          <w:t>2</w:t>
+          <w:t>10</w:t>
         </w:r>
         <w:r>
           <w:rPr>
@@ -2289,12 +1847,10 @@
         <w:rPr>
           <w:rFonts w:eastAsiaTheme="minorEastAsia" w:cstheme="minorBidi"/>
           <w:spacing w:val="0"/>
-          <w:sz w:val="22"/>
-          <w:szCs w:val="22"/>
-          <w:lang w:eastAsia="de-CH"/>
+          <w:szCs w:val="24"/>
         </w:rPr>
       </w:pPr>
-      <w:hyperlink w:anchor="_Toc531702626" w:history="1">
+      <w:hyperlink w:anchor="_Toc26541570" w:history="1">
         <w:r>
           <w:rPr>
             <w:rStyle w:val="Hyperlink"/>
@@ -2305,9 +1861,7 @@
           <w:rPr>
             <w:rFonts w:eastAsiaTheme="minorEastAsia" w:cstheme="minorBidi"/>
             <w:spacing w:val="0"/>
-            <w:sz w:val="22"/>
-            <w:szCs w:val="22"/>
-            <w:lang w:eastAsia="de-CH"/>
+            <w:szCs w:val="24"/>
           </w:rPr>
           <w:tab/>
         </w:r>
@@ -2333,7 +1887,7 @@
           <w:rPr>
             <w:webHidden/>
           </w:rPr>
-          <w:instrText xml:space="preserve"> PAGEREF _Toc531702626 \h </w:instrText>
+          <w:instrText xml:space="preserve"> PAGEREF _Toc26541570 \h </w:instrText>
         </w:r>
         <w:r>
           <w:rPr>
@@ -2350,7 +1904,7 @@
           <w:rPr>
             <w:webHidden/>
           </w:rPr>
-          <w:t>2</w:t>
+          <w:t>11</w:t>
         </w:r>
         <w:r>
           <w:rPr>
@@ -2366,28 +1920,10 @@
         <w:rPr>
           <w:rFonts w:eastAsiaTheme="minorEastAsia" w:cstheme="minorBidi"/>
           <w:spacing w:val="0"/>
-          <w:sz w:val="22"/>
-          <w:szCs w:val="22"/>
-          <w:lang w:eastAsia="de-CH"/>
+          <w:szCs w:val="24"/>
         </w:rPr>
       </w:pPr>
-      <w:hyperlink w:anchor="_Toc531702627" w:history="1">
-        <w:r>
-          <w:rPr>
-            <w:rStyle w:val="Hyperlink"/>
-          </w:rPr>
-          <w:t>7.1</w:t>
-        </w:r>
-        <w:r>
-          <w:rPr>
-            <w:rFonts w:eastAsiaTheme="minorEastAsia" w:cstheme="minorBidi"/>
-            <w:spacing w:val="0"/>
-            <w:sz w:val="22"/>
-            <w:szCs w:val="22"/>
-            <w:lang w:eastAsia="de-CH"/>
-          </w:rPr>
-          <w:tab/>
-        </w:r>
+      <w:hyperlink w:anchor="_Toc26541571" w:history="1">
         <w:r>
           <w:rPr>
             <w:rStyle w:val="Hyperlink"/>
@@ -2410,7 +1946,7 @@
           <w:rPr>
             <w:webHidden/>
           </w:rPr>
-          <w:instrText xml:space="preserve"> PAGEREF _Toc531702627 \h </w:instrText>
+          <w:instrText xml:space="preserve"> PAGEREF _Toc26541571 \h </w:instrText>
         </w:r>
         <w:r>
           <w:rPr>
@@ -2427,7 +1963,7 @@
           <w:rPr>
             <w:webHidden/>
           </w:rPr>
-          <w:t>2</w:t>
+          <w:t>11</w:t>
         </w:r>
         <w:r>
           <w:rPr>
@@ -2439,235 +1975,6 @@
     </w:p>
     <w:p>
       <w:pPr>
-        <w:pStyle w:val="Verzeichnis1"/>
-        <w:rPr>
-          <w:rFonts w:eastAsiaTheme="minorEastAsia" w:cstheme="minorBidi"/>
-          <w:spacing w:val="0"/>
-          <w:sz w:val="22"/>
-          <w:szCs w:val="22"/>
-          <w:lang w:eastAsia="de-CH"/>
-        </w:rPr>
-      </w:pPr>
-      <w:hyperlink w:anchor="_Toc531702628" w:history="1">
-        <w:r>
-          <w:rPr>
-            <w:rStyle w:val="Hyperlink"/>
-          </w:rPr>
-          <w:t>8</w:t>
-        </w:r>
-        <w:r>
-          <w:rPr>
-            <w:rFonts w:eastAsiaTheme="minorEastAsia" w:cstheme="minorBidi"/>
-            <w:spacing w:val="0"/>
-            <w:sz w:val="22"/>
-            <w:szCs w:val="22"/>
-            <w:lang w:eastAsia="de-CH"/>
-          </w:rPr>
-          <w:tab/>
-        </w:r>
-        <w:r>
-          <w:rPr>
-            <w:rStyle w:val="Hyperlink"/>
-          </w:rPr>
-          <w:t>Anhang</w:t>
-        </w:r>
-        <w:r>
-          <w:rPr>
-            <w:webHidden/>
-          </w:rPr>
-          <w:tab/>
-        </w:r>
-        <w:r>
-          <w:rPr>
-            <w:webHidden/>
-          </w:rPr>
-          <w:fldChar w:fldCharType="begin"/>
-        </w:r>
-        <w:r>
-          <w:rPr>
-            <w:webHidden/>
-          </w:rPr>
-          <w:instrText xml:space="preserve"> PAGEREF _Toc531702628 \h </w:instrText>
-        </w:r>
-        <w:r>
-          <w:rPr>
-            <w:webHidden/>
-          </w:rPr>
-        </w:r>
-        <w:r>
-          <w:rPr>
-            <w:webHidden/>
-          </w:rPr>
-          <w:fldChar w:fldCharType="separate"/>
-        </w:r>
-        <w:r>
-          <w:rPr>
-            <w:webHidden/>
-          </w:rPr>
-          <w:t>2</w:t>
-        </w:r>
-        <w:r>
-          <w:rPr>
-            <w:webHidden/>
-          </w:rPr>
-          <w:fldChar w:fldCharType="end"/>
-        </w:r>
-      </w:hyperlink>
-    </w:p>
-    <w:p>
-      <w:pPr>
-        <w:pStyle w:val="Verzeichnis2"/>
-        <w:rPr>
-          <w:rFonts w:eastAsiaTheme="minorEastAsia" w:cstheme="minorBidi"/>
-          <w:spacing w:val="0"/>
-          <w:sz w:val="22"/>
-          <w:szCs w:val="22"/>
-          <w:lang w:eastAsia="de-CH"/>
-        </w:rPr>
-      </w:pPr>
-      <w:hyperlink w:anchor="_Toc531702629" w:history="1">
-        <w:r>
-          <w:rPr>
-            <w:rStyle w:val="Hyperlink"/>
-          </w:rPr>
-          <w:t>8.1</w:t>
-        </w:r>
-        <w:r>
-          <w:rPr>
-            <w:rFonts w:eastAsiaTheme="minorEastAsia" w:cstheme="minorBidi"/>
-            <w:spacing w:val="0"/>
-            <w:sz w:val="22"/>
-            <w:szCs w:val="22"/>
-            <w:lang w:eastAsia="de-CH"/>
-          </w:rPr>
-          <w:tab/>
-        </w:r>
-        <w:r>
-          <w:rPr>
-            <w:rStyle w:val="Hyperlink"/>
-          </w:rPr>
-          <w:t>Termine</w:t>
-        </w:r>
-        <w:r>
-          <w:rPr>
-            <w:webHidden/>
-          </w:rPr>
-          <w:tab/>
-        </w:r>
-        <w:r>
-          <w:rPr>
-            <w:webHidden/>
-          </w:rPr>
-          <w:fldChar w:fldCharType="begin"/>
-        </w:r>
-        <w:r>
-          <w:rPr>
-            <w:webHidden/>
-          </w:rPr>
-          <w:instrText xml:space="preserve"> PAGEREF _Toc531702629 \h </w:instrText>
-        </w:r>
-        <w:r>
-          <w:rPr>
-            <w:webHidden/>
-          </w:rPr>
-        </w:r>
-        <w:r>
-          <w:rPr>
-            <w:webHidden/>
-          </w:rPr>
-          <w:fldChar w:fldCharType="separate"/>
-        </w:r>
-        <w:r>
-          <w:rPr>
-            <w:webHidden/>
-          </w:rPr>
-          <w:t>2</w:t>
-        </w:r>
-        <w:r>
-          <w:rPr>
-            <w:webHidden/>
-          </w:rPr>
-          <w:fldChar w:fldCharType="end"/>
-        </w:r>
-      </w:hyperlink>
-    </w:p>
-    <w:p>
-      <w:pPr>
-        <w:pStyle w:val="Verzeichnis2"/>
-        <w:rPr>
-          <w:rFonts w:eastAsiaTheme="minorEastAsia" w:cstheme="minorBidi"/>
-          <w:spacing w:val="0"/>
-          <w:sz w:val="22"/>
-          <w:szCs w:val="22"/>
-          <w:lang w:eastAsia="de-CH"/>
-        </w:rPr>
-      </w:pPr>
-      <w:hyperlink w:anchor="_Toc531702630" w:history="1">
-        <w:r>
-          <w:rPr>
-            <w:rStyle w:val="Hyperlink"/>
-          </w:rPr>
-          <w:t>8.2</w:t>
-        </w:r>
-        <w:r>
-          <w:rPr>
-            <w:rFonts w:eastAsiaTheme="minorEastAsia" w:cstheme="minorBidi"/>
-            <w:spacing w:val="0"/>
-            <w:sz w:val="22"/>
-            <w:szCs w:val="22"/>
-            <w:lang w:eastAsia="de-CH"/>
-          </w:rPr>
-          <w:tab/>
-        </w:r>
-        <w:r>
-          <w:rPr>
-            <w:rStyle w:val="Hyperlink"/>
-          </w:rPr>
-          <w:t>Referenzen</w:t>
-        </w:r>
-        <w:r>
-          <w:rPr>
-            <w:webHidden/>
-          </w:rPr>
-          <w:tab/>
-        </w:r>
-        <w:r>
-          <w:rPr>
-            <w:webHidden/>
-          </w:rPr>
-          <w:fldChar w:fldCharType="begin"/>
-        </w:r>
-        <w:r>
-          <w:rPr>
-            <w:webHidden/>
-          </w:rPr>
-          <w:instrText xml:space="preserve"> PAGEREF _Toc531702630 \h </w:instrText>
-        </w:r>
-        <w:r>
-          <w:rPr>
-            <w:webHidden/>
-          </w:rPr>
-          <w:fldChar w:fldCharType="separate"/>
-        </w:r>
-        <w:r>
-          <w:rPr>
-            <w:b/>
-            <w:bCs/>
-            <w:webHidden/>
-            <w:lang w:val="de-DE"/>
-          </w:rPr>
-          <w:t>Fehler! Textmarke nicht definiert.</w:t>
-        </w:r>
-        <w:r>
-          <w:rPr>
-            <w:webHidden/>
-          </w:rPr>
-          <w:fldChar w:fldCharType="end"/>
-        </w:r>
-      </w:hyperlink>
-    </w:p>
-    <w:p>
-      <w:pPr>
         <w:tabs>
           <w:tab w:val="right" w:leader="dot" w:pos="9267"/>
         </w:tabs>
@@ -2690,14 +1997,17 @@
       <w:r>
         <w:br w:type="page"/>
       </w:r>
+      <w:r>
+        <w:lastRenderedPageBreak/>
+        <w:t> </w:t>
+      </w:r>
     </w:p>
     <w:p>
       <w:pPr>
         <w:pStyle w:val="berschrift1"/>
       </w:pPr>
-      <w:bookmarkStart w:id="0" w:name="_Toc531702604"/>
+      <w:bookmarkStart w:id="0" w:name="_Toc26541550"/>
       <w:r>
-        <w:lastRenderedPageBreak/>
         <w:t>Revisionen</w:t>
       </w:r>
       <w:bookmarkEnd w:id="0"/>
@@ -3316,7 +2626,7 @@
       <w:r>
         <w:br w:type="page"/>
       </w:r>
-      <w:bookmarkStart w:id="1" w:name="_Toc531702605"/>
+      <w:bookmarkStart w:id="1" w:name="_Toc26541551"/>
       <w:r>
         <w:lastRenderedPageBreak/>
         <w:t>Einleitung</w:t>
@@ -3330,7 +2640,7 @@
       <w:pPr>
         <w:pStyle w:val="berschrift2"/>
       </w:pPr>
-      <w:bookmarkStart w:id="2" w:name="_Toc531702606"/>
+      <w:bookmarkStart w:id="2" w:name="_Toc26541552"/>
       <w:r>
         <w:t>Systemidee</w:t>
       </w:r>
@@ -3361,6 +2671,7 @@
       <w:pPr>
         <w:pStyle w:val="berschrift3"/>
       </w:pPr>
+      <w:bookmarkStart w:id="3" w:name="_Toc26541553"/>
       <w:r>
         <w:t>Die wichtigste</w:t>
       </w:r>
@@ -3368,7 +2679,11 @@
         <w:t>n</w:t>
       </w:r>
       <w:r>
-        <w:t xml:space="preserve"> Funktionen sind: </w:t>
+        <w:t xml:space="preserve"> Funktionen sind:</w:t>
+      </w:r>
+      <w:bookmarkEnd w:id="3"/>
+      <w:r>
+        <w:t xml:space="preserve"> </w:t>
       </w:r>
     </w:p>
     <w:p/>
@@ -3436,54 +2751,42 @@
       <w:pPr>
         <w:pStyle w:val="berschrift2"/>
       </w:pPr>
-      <w:bookmarkStart w:id="3" w:name="_Toc531702607"/>
       <w:bookmarkStart w:id="4" w:name="_Toc532606805"/>
       <w:bookmarkStart w:id="5" w:name="_Toc17635189"/>
+      <w:bookmarkStart w:id="6" w:name="_Toc26541554"/>
       <w:r>
         <w:t>Management Summary</w:t>
       </w:r>
-      <w:bookmarkEnd w:id="3"/>
+      <w:bookmarkEnd w:id="6"/>
       <w:r>
         <w:t xml:space="preserve">  </w:t>
       </w:r>
     </w:p>
     <w:p>
+      <w:r>
+        <w:t xml:space="preserve">In Meinem Projekt geht es um Sudokus. Ich möchte eine Auswahl von Sudokus zum </w:t>
+      </w:r>
       <w:proofErr w:type="spellStart"/>
       <w:r>
-        <w:rPr>
-          <w:color w:val="FF0000"/>
-        </w:rPr>
-        <w:t>todo</w:t>
+        <w:t>lösen</w:t>
       </w:r>
       <w:proofErr w:type="spellEnd"/>
       <w:r>
-        <w:rPr>
-          <w:color w:val="FF0000"/>
-        </w:rPr>
-        <w:t xml:space="preserve"> </w:t>
+        <w:t xml:space="preserve"> bereitstellen. Zudem möchte ich einen Sudokusolver </w:t>
       </w:r>
       <w:r>
-        <w:t xml:space="preserve">Eine </w:t>
-      </w:r>
-      <w:r>
-        <w:t xml:space="preserve">mehr oder weniger ausführliche </w:t>
-      </w:r>
-      <w:r>
-        <w:t>Beschreibung des Projektes, so dass auch ein Nicht-Informatiker versteht, um was es bei dem Projekt geht</w:t>
-      </w:r>
-      <w:r>
-        <w:t>.</w:t>
+        <w:t>bereitstellen. Dieser löst ein eingegebenes Sudoku in wenigen Sekunden.</w:t>
       </w:r>
     </w:p>
     <w:p>
       <w:pPr>
         <w:pStyle w:val="berschrift2"/>
       </w:pPr>
-      <w:bookmarkStart w:id="6" w:name="_Toc531702608"/>
+      <w:bookmarkStart w:id="7" w:name="_Toc26541555"/>
       <w:r>
         <w:t>Projektteam</w:t>
       </w:r>
-      <w:bookmarkEnd w:id="6"/>
+      <w:bookmarkEnd w:id="7"/>
     </w:p>
     <w:tbl>
       <w:tblPr>
@@ -3527,8 +2830,8 @@
                 <w:szCs w:val="22"/>
               </w:rPr>
             </w:pPr>
-            <w:bookmarkStart w:id="7" w:name="_Toc532606802"/>
-            <w:bookmarkStart w:id="8" w:name="_Toc17635196"/>
+            <w:bookmarkStart w:id="8" w:name="_Toc532606802"/>
+            <w:bookmarkStart w:id="9" w:name="_Toc17635196"/>
             <w:r>
               <w:rPr>
                 <w:b/>
@@ -3653,7 +2956,6 @@
                 <w:szCs w:val="22"/>
               </w:rPr>
             </w:pPr>
-            <w:proofErr w:type="spellStart"/>
             <w:r>
               <w:rPr>
                 <w:sz w:val="22"/>
@@ -3668,7 +2970,6 @@
               </w:rPr>
               <w:t>uu</w:t>
             </w:r>
-            <w:proofErr w:type="spellEnd"/>
           </w:p>
         </w:tc>
         <w:tc>
@@ -3759,7 +3060,6 @@
                 <w:szCs w:val="22"/>
               </w:rPr>
             </w:pPr>
-            <w:proofErr w:type="spellStart"/>
             <w:r>
               <w:rPr>
                 <w:sz w:val="22"/>
@@ -3767,7 +3067,6 @@
               </w:rPr>
               <w:t>mw</w:t>
             </w:r>
-            <w:proofErr w:type="spellEnd"/>
           </w:p>
         </w:tc>
         <w:tc>
@@ -3782,7 +3081,6 @@
                 <w:szCs w:val="22"/>
               </w:rPr>
             </w:pPr>
-            <w:proofErr w:type="spellStart"/>
             <w:r>
               <w:rPr>
                 <w:sz w:val="22"/>
@@ -3790,7 +3088,6 @@
               </w:rPr>
               <w:t>Projektrealisierer</w:t>
             </w:r>
-            <w:proofErr w:type="spellEnd"/>
           </w:p>
         </w:tc>
         <w:tc>
@@ -3952,15 +3249,14 @@
       <w:pPr>
         <w:pStyle w:val="berschrift2"/>
       </w:pPr>
-      <w:bookmarkStart w:id="9" w:name="_Toc532606808"/>
-      <w:bookmarkStart w:id="10" w:name="_Toc17635192"/>
-      <w:bookmarkStart w:id="11" w:name="_Toc531702609"/>
+      <w:bookmarkStart w:id="10" w:name="_Toc532606808"/>
+      <w:bookmarkStart w:id="11" w:name="_Toc17635192"/>
       <w:bookmarkStart w:id="12" w:name="_Toc17635194"/>
       <w:bookmarkStart w:id="13" w:name="_Toc532181723"/>
       <w:bookmarkEnd w:id="4"/>
       <w:bookmarkEnd w:id="5"/>
-      <w:bookmarkEnd w:id="7"/>
       <w:bookmarkEnd w:id="8"/>
+      <w:bookmarkEnd w:id="9"/>
     </w:p>
     <w:p>
       <w:pPr>
@@ -3972,320 +3268,19 @@
         <w:pStyle w:val="berschrift2"/>
       </w:pPr>
     </w:p>
+    <w:bookmarkEnd w:id="10"/>
+    <w:bookmarkEnd w:id="11"/>
     <w:p>
       <w:pPr>
-        <w:pStyle w:val="berschrift2"/>
+        <w:pStyle w:val="Fuzeile"/>
+        <w:spacing w:after="240"/>
       </w:pPr>
     </w:p>
     <w:p>
       <w:pPr>
-        <w:pStyle w:val="berschrift2"/>
-      </w:pPr>
-    </w:p>
-    <w:p>
-      <w:pPr>
-        <w:pStyle w:val="berschrift2"/>
-      </w:pPr>
-      <w:r>
-        <w:t>Glossar</w:t>
-      </w:r>
-      <w:bookmarkEnd w:id="9"/>
-      <w:bookmarkEnd w:id="10"/>
-      <w:bookmarkEnd w:id="11"/>
-      <w:r>
-        <w:t xml:space="preserve"> </w:t>
-      </w:r>
-    </w:p>
-    <w:p>
-      <w:pPr>
-        <w:spacing w:after="240"/>
-        <w:rPr>
-          <w:vanish/>
-        </w:rPr>
-      </w:pPr>
-      <w:r>
-        <w:rPr>
-          <w:vanish/>
-        </w:rPr>
-        <w:t>Die</w:t>
-      </w:r>
-      <w:r>
-        <w:rPr>
-          <w:vanish/>
-        </w:rPr>
-        <w:t xml:space="preserve"> im Projekt verwendeten Fachbegriffe und Abkürzungen in alphabetischer Reihenfolge.</w:t>
-      </w:r>
-    </w:p>
-    <w:tbl>
-      <w:tblPr>
-        <w:tblW w:w="0" w:type="auto"/>
-        <w:tblBorders>
-          <w:top w:val="single" w:sz="4" w:space="0" w:color="auto"/>
-          <w:left w:val="single" w:sz="4" w:space="0" w:color="auto"/>
-          <w:bottom w:val="single" w:sz="4" w:space="0" w:color="auto"/>
-          <w:right w:val="single" w:sz="4" w:space="0" w:color="auto"/>
-          <w:insideH w:val="single" w:sz="4" w:space="0" w:color="auto"/>
-          <w:insideV w:val="single" w:sz="4" w:space="0" w:color="auto"/>
-        </w:tblBorders>
-        <w:tblCellMar>
-          <w:left w:w="70" w:type="dxa"/>
-          <w:right w:w="70" w:type="dxa"/>
-        </w:tblCellMar>
-        <w:tblLook w:val="0000" w:firstRow="0" w:lastRow="0" w:firstColumn="0" w:lastColumn="0" w:noHBand="0" w:noVBand="0"/>
-      </w:tblPr>
-      <w:tblGrid>
-        <w:gridCol w:w="2122"/>
-        <w:gridCol w:w="7201"/>
-      </w:tblGrid>
-      <w:tr>
-        <w:trPr>
-          <w:trHeight w:val="397"/>
-        </w:trPr>
-        <w:tc>
-          <w:tcPr>
-            <w:tcW w:w="2122" w:type="dxa"/>
-            <w:shd w:val="clear" w:color="auto" w:fill="D9D9D9" w:themeFill="background1" w:themeFillShade="D9"/>
-          </w:tcPr>
-          <w:p>
-            <w:pPr>
-              <w:spacing w:after="240"/>
-              <w:rPr>
-                <w:b/>
-                <w:bCs/>
-                <w:sz w:val="22"/>
-                <w:szCs w:val="22"/>
-              </w:rPr>
-            </w:pPr>
-            <w:r>
-              <w:rPr>
-                <w:b/>
-                <w:bCs/>
-                <w:sz w:val="22"/>
-                <w:szCs w:val="22"/>
-              </w:rPr>
-              <w:t>Begriff</w:t>
-            </w:r>
-          </w:p>
-        </w:tc>
-        <w:tc>
-          <w:tcPr>
-            <w:tcW w:w="7201" w:type="dxa"/>
-            <w:shd w:val="clear" w:color="auto" w:fill="D9D9D9" w:themeFill="background1" w:themeFillShade="D9"/>
-          </w:tcPr>
-          <w:p>
-            <w:pPr>
-              <w:spacing w:after="240"/>
-              <w:rPr>
-                <w:b/>
-                <w:bCs/>
-                <w:sz w:val="22"/>
-                <w:szCs w:val="22"/>
-              </w:rPr>
-            </w:pPr>
-            <w:r>
-              <w:rPr>
-                <w:b/>
-                <w:bCs/>
-                <w:sz w:val="22"/>
-                <w:szCs w:val="22"/>
-              </w:rPr>
-              <w:t>Beschreibung</w:t>
-            </w:r>
-          </w:p>
-        </w:tc>
-      </w:tr>
-      <w:tr>
-        <w:tc>
-          <w:tcPr>
-            <w:tcW w:w="2122" w:type="dxa"/>
-          </w:tcPr>
-          <w:p>
-            <w:pPr>
-              <w:spacing w:after="240"/>
-              <w:rPr>
-                <w:sz w:val="22"/>
-                <w:szCs w:val="22"/>
-              </w:rPr>
-            </w:pPr>
-          </w:p>
-        </w:tc>
-        <w:tc>
-          <w:tcPr>
-            <w:tcW w:w="7201" w:type="dxa"/>
-          </w:tcPr>
-          <w:p>
-            <w:pPr>
-              <w:spacing w:after="240"/>
-              <w:rPr>
-                <w:sz w:val="22"/>
-                <w:szCs w:val="22"/>
-              </w:rPr>
-            </w:pPr>
-          </w:p>
-        </w:tc>
-      </w:tr>
-      <w:tr>
-        <w:tc>
-          <w:tcPr>
-            <w:tcW w:w="2122" w:type="dxa"/>
-          </w:tcPr>
-          <w:p>
-            <w:pPr>
-              <w:spacing w:after="240"/>
-              <w:rPr>
-                <w:sz w:val="22"/>
-                <w:szCs w:val="22"/>
-              </w:rPr>
-            </w:pPr>
-          </w:p>
-        </w:tc>
-        <w:tc>
-          <w:tcPr>
-            <w:tcW w:w="7201" w:type="dxa"/>
-          </w:tcPr>
-          <w:p>
-            <w:pPr>
-              <w:spacing w:after="240"/>
-              <w:rPr>
-                <w:sz w:val="22"/>
-                <w:szCs w:val="22"/>
-              </w:rPr>
-            </w:pPr>
-          </w:p>
-        </w:tc>
-      </w:tr>
-      <w:tr>
-        <w:tc>
-          <w:tcPr>
-            <w:tcW w:w="2122" w:type="dxa"/>
-          </w:tcPr>
-          <w:p>
-            <w:pPr>
-              <w:spacing w:after="240"/>
-              <w:rPr>
-                <w:sz w:val="22"/>
-                <w:szCs w:val="22"/>
-              </w:rPr>
-            </w:pPr>
-          </w:p>
-        </w:tc>
-        <w:tc>
-          <w:tcPr>
-            <w:tcW w:w="7201" w:type="dxa"/>
-          </w:tcPr>
-          <w:p>
-            <w:pPr>
-              <w:spacing w:after="240"/>
-              <w:rPr>
-                <w:sz w:val="22"/>
-                <w:szCs w:val="22"/>
-              </w:rPr>
-            </w:pPr>
-          </w:p>
-        </w:tc>
-      </w:tr>
-      <w:tr>
-        <w:tc>
-          <w:tcPr>
-            <w:tcW w:w="2122" w:type="dxa"/>
-          </w:tcPr>
-          <w:p>
-            <w:pPr>
-              <w:spacing w:after="240"/>
-              <w:rPr>
-                <w:sz w:val="22"/>
-                <w:szCs w:val="22"/>
-              </w:rPr>
-            </w:pPr>
-          </w:p>
-        </w:tc>
-        <w:tc>
-          <w:tcPr>
-            <w:tcW w:w="7201" w:type="dxa"/>
-          </w:tcPr>
-          <w:p>
-            <w:pPr>
-              <w:spacing w:after="240"/>
-              <w:rPr>
-                <w:sz w:val="22"/>
-                <w:szCs w:val="22"/>
-              </w:rPr>
-            </w:pPr>
-          </w:p>
-        </w:tc>
-      </w:tr>
-      <w:tr>
-        <w:tc>
-          <w:tcPr>
-            <w:tcW w:w="2122" w:type="dxa"/>
-          </w:tcPr>
-          <w:p>
-            <w:pPr>
-              <w:spacing w:after="240"/>
-              <w:rPr>
-                <w:sz w:val="22"/>
-                <w:szCs w:val="22"/>
-              </w:rPr>
-            </w:pPr>
-          </w:p>
-        </w:tc>
-        <w:tc>
-          <w:tcPr>
-            <w:tcW w:w="7201" w:type="dxa"/>
-          </w:tcPr>
-          <w:p>
-            <w:pPr>
-              <w:spacing w:after="240"/>
-              <w:rPr>
-                <w:sz w:val="22"/>
-                <w:szCs w:val="22"/>
-              </w:rPr>
-            </w:pPr>
-          </w:p>
-        </w:tc>
-      </w:tr>
-      <w:tr>
-        <w:tc>
-          <w:tcPr>
-            <w:tcW w:w="2122" w:type="dxa"/>
-          </w:tcPr>
-          <w:p>
-            <w:pPr>
-              <w:spacing w:after="240"/>
-              <w:rPr>
-                <w:sz w:val="22"/>
-                <w:szCs w:val="22"/>
-              </w:rPr>
-            </w:pPr>
-          </w:p>
-        </w:tc>
-        <w:tc>
-          <w:tcPr>
-            <w:tcW w:w="7201" w:type="dxa"/>
-          </w:tcPr>
-          <w:p>
-            <w:pPr>
-              <w:spacing w:after="240"/>
-              <w:rPr>
-                <w:sz w:val="22"/>
-                <w:szCs w:val="22"/>
-              </w:rPr>
-            </w:pPr>
-          </w:p>
-        </w:tc>
-      </w:tr>
-    </w:tbl>
-    <w:p>
-      <w:pPr>
-        <w:pStyle w:val="Fuzeile"/>
-        <w:spacing w:after="240"/>
-      </w:pPr>
-    </w:p>
-    <w:p>
-      <w:pPr>
         <w:pStyle w:val="berschrift1"/>
       </w:pPr>
-      <w:bookmarkStart w:id="14" w:name="_Toc531702610"/>
+      <w:bookmarkStart w:id="14" w:name="_Toc26541556"/>
       <w:bookmarkEnd w:id="12"/>
       <w:r>
         <w:t>Ausgangslage (IST), Problembereiche</w:t>
@@ -4328,7 +3323,7 @@
       <w:pPr>
         <w:pStyle w:val="berschrift2"/>
       </w:pPr>
-      <w:bookmarkStart w:id="15" w:name="_Toc531702611"/>
+      <w:bookmarkStart w:id="15" w:name="_Toc26541557"/>
       <w:r>
         <w:t>Beschreibung</w:t>
       </w:r>
@@ -4338,46 +3333,14 @@
       <w:bookmarkEnd w:id="15"/>
     </w:p>
     <w:p>
-      <w:pPr>
-        <w:pStyle w:val="berschrift2"/>
-        <w:rPr>
-          <w:sz w:val="24"/>
-          <w:szCs w:val="24"/>
-        </w:rPr>
-      </w:pPr>
       <w:r>
-        <w:rPr>
-          <w:sz w:val="24"/>
-          <w:szCs w:val="24"/>
-        </w:rPr>
-        <w:t xml:space="preserve"> </w:t>
-      </w:r>
-      <w:r>
-        <w:rPr>
-          <w:sz w:val="24"/>
-          <w:szCs w:val="24"/>
-        </w:rPr>
         <w:t>Ich stehe am Anfang der Projektarbeit und habe noch keine richtige Ausgangslange.</w:t>
       </w:r>
       <w:r>
-        <w:rPr>
-          <w:sz w:val="24"/>
-          <w:szCs w:val="24"/>
-        </w:rPr>
         <w:t xml:space="preserve"> Ich habe einige Ideen für die Programmierung des Sudokus, die jedoch noch nicht ganz vollständig sind.</w:t>
       </w:r>
-    </w:p>
-    <w:p>
-      <w:pPr>
-        <w:pStyle w:val="berschrift2"/>
-      </w:pPr>
-      <w:bookmarkStart w:id="16" w:name="_Toc531702612"/>
       <w:r>
-        <w:t>Problembereiche und Schwachstellen</w:t>
-      </w:r>
-      <w:bookmarkEnd w:id="16"/>
-      <w:r>
-        <w:t xml:space="preserve"> </w:t>
+        <w:t xml:space="preserve"> Ich möchte eine eigene App programmieren, in der Spieler Sudokus lösen können.</w:t>
       </w:r>
     </w:p>
     <w:p>
@@ -4391,12 +3354,6 @@
         </w:rPr>
       </w:pPr>
       <w:r>
-        <w:rPr>
-          <w:color w:val="000000" w:themeColor="text1"/>
-        </w:rPr>
-        <w:t xml:space="preserve">Ich weiss nicht, ob ich mein Projekt als App zum Download bereitstelle, oder eine Webapp erstellen soll. </w:t>
-      </w:r>
-      <w:r>
         <w:br w:type="page"/>
       </w:r>
     </w:p>
@@ -4404,12 +3361,12 @@
       <w:pPr>
         <w:pStyle w:val="berschrift1"/>
       </w:pPr>
-      <w:bookmarkStart w:id="17" w:name="_Toc531702613"/>
+      <w:bookmarkStart w:id="16" w:name="_Toc26541559"/>
       <w:r>
         <w:lastRenderedPageBreak/>
         <w:t>Ziele (SOLL)</w:t>
       </w:r>
-      <w:bookmarkEnd w:id="17"/>
+      <w:bookmarkEnd w:id="16"/>
     </w:p>
     <w:p>
       <w:r>
@@ -4420,14 +3377,14 @@
       <w:pPr>
         <w:pStyle w:val="berschrift2"/>
       </w:pPr>
-      <w:bookmarkStart w:id="18" w:name="_Toc531702614"/>
+      <w:bookmarkStart w:id="17" w:name="_Toc26541560"/>
       <w:r>
         <w:t xml:space="preserve">Beschreibung </w:t>
       </w:r>
       <w:r>
         <w:t>der Ziele</w:t>
       </w:r>
-      <w:bookmarkEnd w:id="18"/>
+      <w:bookmarkEnd w:id="17"/>
       <w:r>
         <w:t xml:space="preserve"> </w:t>
       </w:r>
@@ -4479,60 +3436,15 @@
       <w:pPr>
         <w:pStyle w:val="berschrift2"/>
       </w:pPr>
-      <w:bookmarkStart w:id="19" w:name="_Toc531702615"/>
+      <w:bookmarkStart w:id="18" w:name="_Toc26541561"/>
       <w:r>
         <w:t>Produktperspektive, Nutzen</w:t>
       </w:r>
-      <w:bookmarkEnd w:id="19"/>
+      <w:bookmarkEnd w:id="18"/>
     </w:p>
     <w:p>
       <w:r>
-        <w:t>Das Endprodukt soll eine neu Alternative für schon Vorhandene Sudokuwebseiten darstellen. Zudem sollte das Feature Sudokusolver dem B</w:t>
-      </w:r>
-      <w:bookmarkStart w:id="20" w:name="_GoBack"/>
-      <w:bookmarkEnd w:id="20"/>
-      <w:r>
-        <w:t xml:space="preserve">enutzer helfen, eine Lösung für schwierige Sudokus zu finden. </w:t>
-      </w:r>
-    </w:p>
-    <w:p>
-      <w:pPr>
-        <w:pStyle w:val="berschrift2"/>
-      </w:pPr>
-      <w:bookmarkStart w:id="21" w:name="_Toc531702616"/>
-      <w:r>
-        <w:t>Zielkonflikte</w:t>
-      </w:r>
-      <w:bookmarkEnd w:id="21"/>
-    </w:p>
-    <w:p>
-      <w:pPr>
-        <w:pStyle w:val="berschrift2"/>
-        <w:rPr>
-          <w:sz w:val="24"/>
-          <w:szCs w:val="24"/>
-        </w:rPr>
-      </w:pPr>
-      <w:r>
-        <w:rPr>
-          <w:sz w:val="24"/>
-          <w:szCs w:val="24"/>
-        </w:rPr>
-        <w:t>Ich denke es wird Probleme geben, das Sudoku, welches vom Benutzer gelöst wird, zu überprüfen.</w:t>
-      </w:r>
-      <w:r>
-        <w:rPr>
-          <w:sz w:val="24"/>
-          <w:szCs w:val="24"/>
-        </w:rPr>
-        <w:t xml:space="preserve"> </w:t>
-      </w:r>
-      <w:r>
-        <w:rPr>
-          <w:sz w:val="24"/>
-          <w:szCs w:val="24"/>
-        </w:rPr>
-        <w:t>Zudem wird es wahrscheinlich bei dem Sudokusolver Probleme geben.</w:t>
+        <w:t xml:space="preserve">Das Endprodukt soll eine neu Alternative für schon Vorhandene Sudokuwebseiten darstellen. Zudem sollte das Feature Sudokusolver dem Benutzer helfen, eine Lösung für schwierige Sudokus zu finden. </w:t>
       </w:r>
     </w:p>
     <w:p>
@@ -4554,7 +3466,7 @@
       <w:pPr>
         <w:pStyle w:val="berschrift1"/>
       </w:pPr>
-      <w:bookmarkStart w:id="22" w:name="_Toc531702618"/>
+      <w:bookmarkStart w:id="19" w:name="_Toc26541563"/>
       <w:r>
         <w:lastRenderedPageBreak/>
         <w:t>Anforderungsana</w:t>
@@ -4565,7 +3477,7 @@
       <w:r>
         <w:t>se</w:t>
       </w:r>
-      <w:bookmarkEnd w:id="22"/>
+      <w:bookmarkEnd w:id="19"/>
       <w:r>
         <w:t xml:space="preserve"> </w:t>
       </w:r>
@@ -4590,16 +3502,16 @@
       <w:pPr>
         <w:pStyle w:val="berschrift2"/>
       </w:pPr>
-      <w:bookmarkStart w:id="23" w:name="_Toc310947178"/>
-      <w:bookmarkStart w:id="24" w:name="_Toc531702619"/>
+      <w:bookmarkStart w:id="20" w:name="_Toc310947178"/>
+      <w:bookmarkStart w:id="21" w:name="_Toc26541564"/>
       <w:r>
         <w:t>Identifizierung der Akt</w:t>
       </w:r>
-      <w:bookmarkEnd w:id="23"/>
+      <w:bookmarkEnd w:id="20"/>
       <w:r>
         <w:t>eure</w:t>
       </w:r>
-      <w:bookmarkEnd w:id="24"/>
+      <w:bookmarkEnd w:id="21"/>
       <w:r>
         <w:t xml:space="preserve"> </w:t>
       </w:r>
@@ -4698,57 +3610,6 @@
         <w:rPr>
           <w:b/>
         </w:rPr>
-        <w:t>Entwickler</w:t>
-      </w:r>
-      <w:r>
-        <w:rPr>
-          <w:b/>
-        </w:rPr>
-        <w:t>:</w:t>
-      </w:r>
-      <w:r>
-        <w:t xml:space="preserve"> Administrat</w:t>
-      </w:r>
-      <w:r>
-        <w:t xml:space="preserve">or; Maximale Rechte, er darf alles. </w:t>
-      </w:r>
-    </w:p>
-    <w:p>
-      <w:pPr>
-        <w:pStyle w:val="Listenabsatz"/>
-        <w:numPr>
-          <w:ilvl w:val="0"/>
-          <w:numId w:val="23"/>
-        </w:numPr>
-        <w:spacing w:after="120" w:line="260" w:lineRule="atLeast"/>
-        <w:ind w:left="714" w:hanging="357"/>
-        <w:jc w:val="both"/>
-      </w:pPr>
-      <w:r>
-        <w:rPr>
-          <w:b/>
-        </w:rPr>
-        <w:t>Tester:</w:t>
-      </w:r>
-      <w:r>
-        <w:t xml:space="preserve"> Tester, Testet das Projekt</w:t>
-      </w:r>
-    </w:p>
-    <w:p>
-      <w:pPr>
-        <w:pStyle w:val="Listenabsatz"/>
-        <w:numPr>
-          <w:ilvl w:val="0"/>
-          <w:numId w:val="23"/>
-        </w:numPr>
-        <w:spacing w:after="120" w:line="260" w:lineRule="atLeast"/>
-        <w:ind w:left="714" w:hanging="357"/>
-        <w:jc w:val="both"/>
-      </w:pPr>
-      <w:r>
-        <w:rPr>
-          <w:b/>
-        </w:rPr>
         <w:t>Benutzer</w:t>
       </w:r>
       <w:r>
@@ -4774,66 +3635,6 @@
       <w:pPr>
         <w:spacing w:after="240"/>
       </w:pPr>
-      <w:r>
-        <w:rPr>
-          <w:noProof/>
-        </w:rPr>
-        <w:drawing>
-          <wp:anchor distT="0" distB="0" distL="114300" distR="114300" simplePos="0" relativeHeight="251658240" behindDoc="0" locked="0" layoutInCell="1" allowOverlap="1">
-            <wp:simplePos x="0" y="0"/>
-            <wp:positionH relativeFrom="column">
-              <wp:posOffset>1014974</wp:posOffset>
-            </wp:positionH>
-            <wp:positionV relativeFrom="paragraph">
-              <wp:posOffset>97643</wp:posOffset>
-            </wp:positionV>
-            <wp:extent cx="1644161" cy="1644161"/>
-            <wp:effectExtent l="0" t="0" r="0" b="0"/>
-            <wp:wrapNone/>
-            <wp:docPr id="2" name="Grafik 2"/>
-            <wp:cNvGraphicFramePr>
-              <a:graphicFrameLocks xmlns:a="http://schemas.openxmlformats.org/drawingml/2006/main" noChangeAspect="1"/>
-            </wp:cNvGraphicFramePr>
-            <a:graphic xmlns:a="http://schemas.openxmlformats.org/drawingml/2006/main">
-              <a:graphicData uri="http://schemas.openxmlformats.org/drawingml/2006/picture">
-                <pic:pic xmlns:pic="http://schemas.openxmlformats.org/drawingml/2006/picture">
-                  <pic:nvPicPr>
-                    <pic:cNvPr id="2" name="PiktogrammTester.jpg"/>
-                    <pic:cNvPicPr/>
-                  </pic:nvPicPr>
-                  <pic:blipFill>
-                    <a:blip r:embed="rId8" cstate="print">
-                      <a:extLst>
-                        <a:ext uri="{28A0092B-C50C-407E-A947-70E740481C1C}">
-                          <a14:useLocalDpi xmlns:a14="http://schemas.microsoft.com/office/drawing/2010/main" val="0"/>
-                        </a:ext>
-                      </a:extLst>
-                    </a:blip>
-                    <a:stretch>
-                      <a:fillRect/>
-                    </a:stretch>
-                  </pic:blipFill>
-                  <pic:spPr>
-                    <a:xfrm>
-                      <a:off x="0" y="0"/>
-                      <a:ext cx="1644161" cy="1644161"/>
-                    </a:xfrm>
-                    <a:prstGeom prst="rect">
-                      <a:avLst/>
-                    </a:prstGeom>
-                  </pic:spPr>
-                </pic:pic>
-              </a:graphicData>
-            </a:graphic>
-            <wp14:sizeRelH relativeFrom="page">
-              <wp14:pctWidth>0</wp14:pctWidth>
-            </wp14:sizeRelH>
-            <wp14:sizeRelV relativeFrom="page">
-              <wp14:pctHeight>0</wp14:pctHeight>
-            </wp14:sizeRelV>
-          </wp:anchor>
-        </w:drawing>
-      </w:r>
     </w:p>
     <w:p>
       <w:pPr>
@@ -4857,13 +3658,13 @@
               <wp:anchor distT="0" distB="0" distL="114300" distR="114300" simplePos="0" relativeHeight="251673600" behindDoc="0" locked="0" layoutInCell="1" allowOverlap="1">
                 <wp:simplePos x="0" y="0"/>
                 <wp:positionH relativeFrom="column">
-                  <wp:posOffset>4445293</wp:posOffset>
+                  <wp:posOffset>1334770</wp:posOffset>
                 </wp:positionH>
                 <wp:positionV relativeFrom="paragraph">
-                  <wp:posOffset>3015274</wp:posOffset>
+                  <wp:posOffset>3007360</wp:posOffset>
                 </wp:positionV>
-                <wp:extent cx="1397977" cy="334108"/>
-                <wp:effectExtent l="0" t="0" r="12065" b="8890"/>
+                <wp:extent cx="2349500" cy="495300"/>
+                <wp:effectExtent l="0" t="0" r="12700" b="12700"/>
                 <wp:wrapNone/>
                 <wp:docPr id="15" name="Textfeld 15"/>
                 <wp:cNvGraphicFramePr/>
@@ -4874,7 +3675,7 @@
                       <wps:spPr>
                         <a:xfrm>
                           <a:off x="0" y="0"/>
-                          <a:ext cx="1397977" cy="334108"/>
+                          <a:ext cx="2349500" cy="495300"/>
                         </a:xfrm>
                         <a:prstGeom prst="rect">
                           <a:avLst/>
@@ -4893,189 +3694,21 @@
                           <w:p>
                             <w:pPr>
                               <w:jc w:val="center"/>
+                              <w:rPr>
+                                <w:b/>
+                                <w:bCs/>
+                                <w:sz w:val="48"/>
+                                <w:szCs w:val="48"/>
+                              </w:rPr>
                             </w:pPr>
                             <w:r>
-                              <w:t>Benutzer</w:t>
-                            </w:r>
-                          </w:p>
-                        </w:txbxContent>
-                      </wps:txbx>
-                      <wps:bodyPr rot="0" spcFirstLastPara="0" vertOverflow="overflow" horzOverflow="overflow" vert="horz" wrap="square" lIns="91440" tIns="45720" rIns="91440" bIns="45720" numCol="1" spcCol="0" rtlCol="0" fromWordArt="0" anchor="t" anchorCtr="0" forceAA="0" compatLnSpc="1">
-                        <a:prstTxWarp prst="textNoShape">
-                          <a:avLst/>
-                        </a:prstTxWarp>
-                        <a:noAutofit/>
-                      </wps:bodyPr>
-                    </wps:wsp>
-                  </a:graphicData>
-                </a:graphic>
-                <wp14:sizeRelV relativeFrom="margin">
-                  <wp14:pctHeight>0</wp14:pctHeight>
-                </wp14:sizeRelV>
-              </wp:anchor>
-            </w:drawing>
-          </mc:Choice>
-          <mc:Fallback>
-            <w:pict>
-              <v:shapetype id="_x0000_t202" coordsize="21600,21600" o:spt="202" path="m,l,21600r21600,l21600,xe">
-                <v:stroke joinstyle="miter"/>
-                <v:path gradientshapeok="t" o:connecttype="rect"/>
-              </v:shapetype>
-              <v:shape id="Textfeld 15" o:spid="_x0000_s1026" type="#_x0000_t202" style="position:absolute;margin-left:350pt;margin-top:237.4pt;width:110.1pt;height:26.3pt;z-index:251673600;visibility:visible;mso-wrap-style:square;mso-height-percent:0;mso-wrap-distance-left:9pt;mso-wrap-distance-top:0;mso-wrap-distance-right:9pt;mso-wrap-distance-bottom:0;mso-position-horizontal:absolute;mso-position-horizontal-relative:text;mso-position-vertical:absolute;mso-position-vertical-relative:text;mso-height-percent:0;mso-height-relative:margin;v-text-anchor:top" o:gfxdata="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" fillcolor="white [3201]" strokeweight=".5pt">
-                <v:textbox>
-                  <w:txbxContent>
-                    <w:p>
-                      <w:pPr>
-                        <w:jc w:val="center"/>
-                      </w:pPr>
-                      <w:r>
-                        <w:t>Benutzer</w:t>
-                      </w:r>
-                    </w:p>
-                  </w:txbxContent>
-                </v:textbox>
-              </v:shape>
-            </w:pict>
-          </mc:Fallback>
-        </mc:AlternateContent>
-      </w:r>
-      <w:r>
-        <w:rPr>
-          <w:noProof/>
-        </w:rPr>
-        <mc:AlternateContent>
-          <mc:Choice Requires="wps">
-            <w:drawing>
-              <wp:anchor distT="0" distB="0" distL="114300" distR="114300" simplePos="0" relativeHeight="251672576" behindDoc="0" locked="0" layoutInCell="1" allowOverlap="1">
-                <wp:simplePos x="0" y="0"/>
-                <wp:positionH relativeFrom="column">
-                  <wp:posOffset>418416</wp:posOffset>
-                </wp:positionH>
-                <wp:positionV relativeFrom="paragraph">
-                  <wp:posOffset>140188</wp:posOffset>
-                </wp:positionV>
-                <wp:extent cx="747346" cy="316524"/>
-                <wp:effectExtent l="0" t="0" r="15240" b="13970"/>
-                <wp:wrapNone/>
-                <wp:docPr id="14" name="Textfeld 14"/>
-                <wp:cNvGraphicFramePr/>
-                <a:graphic xmlns:a="http://schemas.openxmlformats.org/drawingml/2006/main">
-                  <a:graphicData uri="http://schemas.microsoft.com/office/word/2010/wordprocessingShape">
-                    <wps:wsp>
-                      <wps:cNvSpPr txBox="1"/>
-                      <wps:spPr>
-                        <a:xfrm>
-                          <a:off x="0" y="0"/>
-                          <a:ext cx="747346" cy="316524"/>
-                        </a:xfrm>
-                        <a:prstGeom prst="rect">
-                          <a:avLst/>
-                        </a:prstGeom>
-                        <a:solidFill>
-                          <a:schemeClr val="lt1"/>
-                        </a:solidFill>
-                        <a:ln w="6350">
-                          <a:solidFill>
-                            <a:prstClr val="black"/>
-                          </a:solidFill>
-                        </a:ln>
-                      </wps:spPr>
-                      <wps:txbx>
-                        <w:txbxContent>
-                          <w:p>
-                            <w:pPr>
-                              <w:jc w:val="center"/>
-                            </w:pPr>
-                            <w:r>
-                              <w:t>Tester</w:t>
-                            </w:r>
-                          </w:p>
-                        </w:txbxContent>
-                      </wps:txbx>
-                      <wps:bodyPr rot="0" spcFirstLastPara="0" vertOverflow="overflow" horzOverflow="overflow" vert="horz" wrap="square" lIns="91440" tIns="45720" rIns="91440" bIns="45720" numCol="1" spcCol="0" rtlCol="0" fromWordArt="0" anchor="t" anchorCtr="0" forceAA="0" compatLnSpc="1">
-                        <a:prstTxWarp prst="textNoShape">
-                          <a:avLst/>
-                        </a:prstTxWarp>
-                        <a:noAutofit/>
-                      </wps:bodyPr>
-                    </wps:wsp>
-                  </a:graphicData>
-                </a:graphic>
-                <wp14:sizeRelV relativeFrom="margin">
-                  <wp14:pctHeight>0</wp14:pctHeight>
-                </wp14:sizeRelV>
-              </wp:anchor>
-            </w:drawing>
-          </mc:Choice>
-          <mc:Fallback>
-            <w:pict>
-              <v:shape id="Textfeld 14" o:spid="_x0000_s1027" type="#_x0000_t202" style="position:absolute;margin-left:32.95pt;margin-top:11.05pt;width:58.85pt;height:24.9pt;z-index:251672576;visibility:visible;mso-wrap-style:square;mso-height-percent:0;mso-wrap-distance-left:9pt;mso-wrap-distance-top:0;mso-wrap-distance-right:9pt;mso-wrap-distance-bottom:0;mso-position-horizontal:absolute;mso-position-horizontal-relative:text;mso-position-vertical:absolute;mso-position-vertical-relative:text;mso-height-percent:0;mso-height-relative:margin;v-text-anchor:top" o:gfxdata="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" fillcolor="white [3201]" strokeweight=".5pt">
-                <v:textbox>
-                  <w:txbxContent>
-                    <w:p>
-                      <w:pPr>
-                        <w:jc w:val="center"/>
-                      </w:pPr>
-                      <w:r>
-                        <w:t>Tester</w:t>
-                      </w:r>
-                    </w:p>
-                  </w:txbxContent>
-                </v:textbox>
-              </v:shape>
-            </w:pict>
-          </mc:Fallback>
-        </mc:AlternateContent>
-      </w:r>
-      <w:r>
-        <w:rPr>
-          <w:noProof/>
-        </w:rPr>
-        <mc:AlternateContent>
-          <mc:Choice Requires="wps">
-            <w:drawing>
-              <wp:anchor distT="0" distB="0" distL="114300" distR="114300" simplePos="0" relativeHeight="251671552" behindDoc="0" locked="0" layoutInCell="1" allowOverlap="1">
-                <wp:simplePos x="0" y="0"/>
-                <wp:positionH relativeFrom="column">
-                  <wp:posOffset>224985</wp:posOffset>
-                </wp:positionH>
-                <wp:positionV relativeFrom="paragraph">
-                  <wp:posOffset>4668227</wp:posOffset>
-                </wp:positionV>
-                <wp:extent cx="1345223" cy="325315"/>
-                <wp:effectExtent l="0" t="0" r="13970" b="17780"/>
-                <wp:wrapNone/>
-                <wp:docPr id="13" name="Textfeld 13"/>
-                <wp:cNvGraphicFramePr/>
-                <a:graphic xmlns:a="http://schemas.openxmlformats.org/drawingml/2006/main">
-                  <a:graphicData uri="http://schemas.microsoft.com/office/word/2010/wordprocessingShape">
-                    <wps:wsp>
-                      <wps:cNvSpPr txBox="1"/>
-                      <wps:spPr>
-                        <a:xfrm>
-                          <a:off x="0" y="0"/>
-                          <a:ext cx="1345223" cy="325315"/>
-                        </a:xfrm>
-                        <a:prstGeom prst="rect">
-                          <a:avLst/>
-                        </a:prstGeom>
-                        <a:solidFill>
-                          <a:schemeClr val="lt1"/>
-                        </a:solidFill>
-                        <a:ln w="6350">
-                          <a:solidFill>
-                            <a:prstClr val="black"/>
-                          </a:solidFill>
-                        </a:ln>
-                      </wps:spPr>
-                      <wps:txbx>
-                        <w:txbxContent>
-                          <w:p>
-                            <w:pPr>
-                              <w:jc w:val="center"/>
-                            </w:pPr>
-                            <w:r>
-                              <w:t>Entwickler</w:t>
+                              <w:rPr>
+                                <w:b/>
+                                <w:bCs/>
+                                <w:sz w:val="48"/>
+                                <w:szCs w:val="48"/>
+                              </w:rPr>
+                              <w:t>Spieler</w:t>
                             </w:r>
                           </w:p>
                         </w:txbxContent>
@@ -5100,15 +3733,31 @@
           </mc:Choice>
           <mc:Fallback>
             <w:pict>
-              <v:shape id="Textfeld 13" o:spid="_x0000_s1028" type="#_x0000_t202" style="position:absolute;margin-left:17.7pt;margin-top:367.6pt;width:105.9pt;height:25.6pt;z-index:251671552;visibility:visible;mso-wrap-style:square;mso-width-percent:0;mso-height-percent:0;mso-wrap-distance-left:9pt;mso-wrap-distance-top:0;mso-wrap-distance-right:9pt;mso-wrap-distance-bottom:0;mso-position-horizontal:absolute;mso-position-horizontal-relative:text;mso-position-vertical:absolute;mso-position-vertical-relative:text;mso-width-percent:0;mso-height-percent:0;mso-width-relative:margin;mso-height-relative:margin;v-text-anchor:top" o:gfxdata="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" fillcolor="white [3201]" strokeweight=".5pt">
+              <v:shapetype id="_x0000_t202" coordsize="21600,21600" o:spt="202" path="m,l,21600r21600,l21600,xe">
+                <v:stroke joinstyle="miter"/>
+                <v:path gradientshapeok="t" o:connecttype="rect"/>
+              </v:shapetype>
+              <v:shape id="Textfeld 15" o:spid="_x0000_s1026" type="#_x0000_t202" style="position:absolute;margin-left:105.1pt;margin-top:236.8pt;width:185pt;height:39pt;z-index:251673600;visibility:visible;mso-wrap-style:square;mso-width-percent:0;mso-height-percent:0;mso-wrap-distance-left:9pt;mso-wrap-distance-top:0;mso-wrap-distance-right:9pt;mso-wrap-distance-bottom:0;mso-position-horizontal:absolute;mso-position-horizontal-relative:text;mso-position-vertical:absolute;mso-position-vertical-relative:text;mso-width-percent:0;mso-height-percent:0;mso-width-relative:margin;mso-height-relative:margin;v-text-anchor:top" o:gfxdata="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" fillcolor="white [3201]" strokeweight=".5pt">
                 <v:textbox>
                   <w:txbxContent>
                     <w:p>
                       <w:pPr>
                         <w:jc w:val="center"/>
+                        <w:rPr>
+                          <w:b/>
+                          <w:bCs/>
+                          <w:sz w:val="48"/>
+                          <w:szCs w:val="48"/>
+                        </w:rPr>
                       </w:pPr>
                       <w:r>
-                        <w:t>Entwickler</w:t>
+                        <w:rPr>
+                          <w:b/>
+                          <w:bCs/>
+                          <w:sz w:val="48"/>
+                          <w:szCs w:val="48"/>
+                        </w:rPr>
+                        <w:t>Spieler</w:t>
                       </w:r>
                     </w:p>
                   </w:txbxContent>
@@ -5122,519 +3771,17 @@
         <w:rPr>
           <w:noProof/>
         </w:rPr>
-        <mc:AlternateContent>
-          <mc:Choice Requires="wps">
-            <w:drawing>
-              <wp:anchor distT="0" distB="0" distL="114300" distR="114300" simplePos="0" relativeHeight="251666432" behindDoc="0" locked="0" layoutInCell="1" allowOverlap="1">
-                <wp:simplePos x="0" y="0"/>
-                <wp:positionH relativeFrom="column">
-                  <wp:posOffset>761316</wp:posOffset>
-                </wp:positionH>
-                <wp:positionV relativeFrom="paragraph">
-                  <wp:posOffset>1828312</wp:posOffset>
-                </wp:positionV>
-                <wp:extent cx="307731" cy="316523"/>
-                <wp:effectExtent l="0" t="0" r="10160" b="13970"/>
-                <wp:wrapNone/>
-                <wp:docPr id="10" name="Textfeld 10"/>
-                <wp:cNvGraphicFramePr/>
-                <a:graphic xmlns:a="http://schemas.openxmlformats.org/drawingml/2006/main">
-                  <a:graphicData uri="http://schemas.microsoft.com/office/word/2010/wordprocessingShape">
-                    <wps:wsp>
-                      <wps:cNvSpPr txBox="1"/>
-                      <wps:spPr>
-                        <a:xfrm>
-                          <a:off x="0" y="0"/>
-                          <a:ext cx="307731" cy="316523"/>
-                        </a:xfrm>
-                        <a:prstGeom prst="rect">
-                          <a:avLst/>
-                        </a:prstGeom>
-                        <a:solidFill>
-                          <a:schemeClr val="lt1"/>
-                        </a:solidFill>
-                        <a:ln w="6350">
-                          <a:solidFill>
-                            <a:prstClr val="black"/>
-                          </a:solidFill>
-                        </a:ln>
-                      </wps:spPr>
-                      <wps:txbx>
-                        <w:txbxContent>
-                          <w:p>
-                            <w:pPr>
-                              <w:jc w:val="center"/>
-                            </w:pPr>
-                            <w:r>
-                              <w:t>1</w:t>
-                            </w:r>
-                          </w:p>
-                        </w:txbxContent>
-                      </wps:txbx>
-                      <wps:bodyPr rot="0" spcFirstLastPara="0" vertOverflow="overflow" horzOverflow="overflow" vert="horz" wrap="square" lIns="91440" tIns="45720" rIns="91440" bIns="45720" numCol="1" spcCol="0" rtlCol="0" fromWordArt="0" anchor="t" anchorCtr="0" forceAA="0" compatLnSpc="1">
-                        <a:prstTxWarp prst="textNoShape">
-                          <a:avLst/>
-                        </a:prstTxWarp>
-                        <a:noAutofit/>
-                      </wps:bodyPr>
-                    </wps:wsp>
-                  </a:graphicData>
-                </a:graphic>
-                <wp14:sizeRelH relativeFrom="margin">
-                  <wp14:pctWidth>0</wp14:pctWidth>
-                </wp14:sizeRelH>
-                <wp14:sizeRelV relativeFrom="margin">
-                  <wp14:pctHeight>0</wp14:pctHeight>
-                </wp14:sizeRelV>
-              </wp:anchor>
-            </w:drawing>
-          </mc:Choice>
-          <mc:Fallback>
-            <w:pict>
-              <v:shape id="Textfeld 10" o:spid="_x0000_s1029" type="#_x0000_t202" style="position:absolute;margin-left:59.95pt;margin-top:143.95pt;width:24.25pt;height:24.9pt;z-index:251666432;visibility:visible;mso-wrap-style:square;mso-width-percent:0;mso-height-percent:0;mso-wrap-distance-left:9pt;mso-wrap-distance-top:0;mso-wrap-distance-right:9pt;mso-wrap-distance-bottom:0;mso-position-horizontal:absolute;mso-position-horizontal-relative:text;mso-position-vertical:absolute;mso-position-vertical-relative:text;mso-width-percent:0;mso-height-percent:0;mso-width-relative:margin;mso-height-relative:margin;v-text-anchor:top" o:gfxdata="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" fillcolor="white [3201]" strokeweight=".5pt">
-                <v:textbox>
-                  <w:txbxContent>
-                    <w:p>
-                      <w:pPr>
-                        <w:jc w:val="center"/>
-                      </w:pPr>
-                      <w:r>
-                        <w:t>1</w:t>
-                      </w:r>
-                    </w:p>
-                  </w:txbxContent>
-                </v:textbox>
-              </v:shape>
-            </w:pict>
-          </mc:Fallback>
-        </mc:AlternateContent>
-      </w:r>
-      <w:r>
-        <w:rPr>
-          <w:noProof/>
-        </w:rPr>
-        <mc:AlternateContent>
-          <mc:Choice Requires="wps">
-            <w:drawing>
-              <wp:anchor distT="0" distB="0" distL="114300" distR="114300" simplePos="0" relativeHeight="251668480" behindDoc="0" locked="0" layoutInCell="1" allowOverlap="1" wp14:anchorId="4A9E665F" wp14:editId="39CA1631">
-                <wp:simplePos x="0" y="0"/>
-                <wp:positionH relativeFrom="column">
-                  <wp:posOffset>1860355</wp:posOffset>
-                </wp:positionH>
-                <wp:positionV relativeFrom="paragraph">
-                  <wp:posOffset>1995365</wp:posOffset>
-                </wp:positionV>
-                <wp:extent cx="316523" cy="316523"/>
-                <wp:effectExtent l="0" t="0" r="13970" b="13970"/>
-                <wp:wrapNone/>
-                <wp:docPr id="11" name="Textfeld 11"/>
-                <wp:cNvGraphicFramePr/>
-                <a:graphic xmlns:a="http://schemas.openxmlformats.org/drawingml/2006/main">
-                  <a:graphicData uri="http://schemas.microsoft.com/office/word/2010/wordprocessingShape">
-                    <wps:wsp>
-                      <wps:cNvSpPr txBox="1"/>
-                      <wps:spPr>
-                        <a:xfrm>
-                          <a:off x="0" y="0"/>
-                          <a:ext cx="316523" cy="316523"/>
-                        </a:xfrm>
-                        <a:prstGeom prst="rect">
-                          <a:avLst/>
-                        </a:prstGeom>
-                        <a:solidFill>
-                          <a:schemeClr val="lt1"/>
-                        </a:solidFill>
-                        <a:ln w="6350">
-                          <a:solidFill>
-                            <a:prstClr val="black"/>
-                          </a:solidFill>
-                        </a:ln>
-                      </wps:spPr>
-                      <wps:txbx>
-                        <w:txbxContent>
-                          <w:p>
-                            <w:pPr>
-                              <w:jc w:val="center"/>
-                            </w:pPr>
-                            <w:r>
-                              <w:t>2</w:t>
-                            </w:r>
-                          </w:p>
-                        </w:txbxContent>
-                      </wps:txbx>
-                      <wps:bodyPr rot="0" spcFirstLastPara="0" vertOverflow="overflow" horzOverflow="overflow" vert="horz" wrap="square" lIns="91440" tIns="45720" rIns="91440" bIns="45720" numCol="1" spcCol="0" rtlCol="0" fromWordArt="0" anchor="t" anchorCtr="0" forceAA="0" compatLnSpc="1">
-                        <a:prstTxWarp prst="textNoShape">
-                          <a:avLst/>
-                        </a:prstTxWarp>
-                        <a:noAutofit/>
-                      </wps:bodyPr>
-                    </wps:wsp>
-                  </a:graphicData>
-                </a:graphic>
-                <wp14:sizeRelH relativeFrom="margin">
-                  <wp14:pctWidth>0</wp14:pctWidth>
-                </wp14:sizeRelH>
-                <wp14:sizeRelV relativeFrom="margin">
-                  <wp14:pctHeight>0</wp14:pctHeight>
-                </wp14:sizeRelV>
-              </wp:anchor>
-            </w:drawing>
-          </mc:Choice>
-          <mc:Fallback>
-            <w:pict>
-              <v:shape w14:anchorId="4A9E665F" id="Textfeld 11" o:spid="_x0000_s1030" type="#_x0000_t202" style="position:absolute;margin-left:146.5pt;margin-top:157.1pt;width:24.9pt;height:24.9pt;z-index:251668480;visibility:visible;mso-wrap-style:square;mso-width-percent:0;mso-height-percent:0;mso-wrap-distance-left:9pt;mso-wrap-distance-top:0;mso-wrap-distance-right:9pt;mso-wrap-distance-bottom:0;mso-position-horizontal:absolute;mso-position-horizontal-relative:text;mso-position-vertical:absolute;mso-position-vertical-relative:text;mso-width-percent:0;mso-height-percent:0;mso-width-relative:margin;mso-height-relative:margin;v-text-anchor:top" o:gfxdata="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" fillcolor="white [3201]" strokeweight=".5pt">
-                <v:textbox>
-                  <w:txbxContent>
-                    <w:p>
-                      <w:pPr>
-                        <w:jc w:val="center"/>
-                      </w:pPr>
-                      <w:r>
-                        <w:t>2</w:t>
-                      </w:r>
-                    </w:p>
-                  </w:txbxContent>
-                </v:textbox>
-              </v:shape>
-            </w:pict>
-          </mc:Fallback>
-        </mc:AlternateContent>
-      </w:r>
-      <w:r>
-        <w:rPr>
-          <w:noProof/>
-        </w:rPr>
-        <mc:AlternateContent>
-          <mc:Choice Requires="wps">
-            <w:drawing>
-              <wp:anchor distT="0" distB="0" distL="114300" distR="114300" simplePos="0" relativeHeight="251670528" behindDoc="0" locked="0" layoutInCell="1" allowOverlap="1" wp14:anchorId="4A9E665F" wp14:editId="39CA1631">
-                <wp:simplePos x="0" y="0"/>
-                <wp:positionH relativeFrom="column">
-                  <wp:posOffset>3038524</wp:posOffset>
-                </wp:positionH>
-                <wp:positionV relativeFrom="paragraph">
-                  <wp:posOffset>3147158</wp:posOffset>
-                </wp:positionV>
-                <wp:extent cx="307731" cy="316377"/>
-                <wp:effectExtent l="0" t="0" r="10160" b="13970"/>
-                <wp:wrapNone/>
-                <wp:docPr id="12" name="Textfeld 12"/>
-                <wp:cNvGraphicFramePr/>
-                <a:graphic xmlns:a="http://schemas.openxmlformats.org/drawingml/2006/main">
-                  <a:graphicData uri="http://schemas.microsoft.com/office/word/2010/wordprocessingShape">
-                    <wps:wsp>
-                      <wps:cNvSpPr txBox="1"/>
-                      <wps:spPr>
-                        <a:xfrm>
-                          <a:off x="0" y="0"/>
-                          <a:ext cx="307731" cy="316377"/>
-                        </a:xfrm>
-                        <a:prstGeom prst="rect">
-                          <a:avLst/>
-                        </a:prstGeom>
-                        <a:solidFill>
-                          <a:schemeClr val="lt1"/>
-                        </a:solidFill>
-                        <a:ln w="6350">
-                          <a:solidFill>
-                            <a:prstClr val="black"/>
-                          </a:solidFill>
-                        </a:ln>
-                      </wps:spPr>
-                      <wps:txbx>
-                        <w:txbxContent>
-                          <w:p>
-                            <w:pPr>
-                              <w:jc w:val="center"/>
-                            </w:pPr>
-                            <w:r>
-                              <w:t>3</w:t>
-                            </w:r>
-                          </w:p>
-                        </w:txbxContent>
-                      </wps:txbx>
-                      <wps:bodyPr rot="0" spcFirstLastPara="0" vertOverflow="overflow" horzOverflow="overflow" vert="horz" wrap="square" lIns="91440" tIns="45720" rIns="91440" bIns="45720" numCol="1" spcCol="0" rtlCol="0" fromWordArt="0" anchor="t" anchorCtr="0" forceAA="0" compatLnSpc="1">
-                        <a:prstTxWarp prst="textNoShape">
-                          <a:avLst/>
-                        </a:prstTxWarp>
-                        <a:noAutofit/>
-                      </wps:bodyPr>
-                    </wps:wsp>
-                  </a:graphicData>
-                </a:graphic>
-                <wp14:sizeRelH relativeFrom="margin">
-                  <wp14:pctWidth>0</wp14:pctWidth>
-                </wp14:sizeRelH>
-                <wp14:sizeRelV relativeFrom="margin">
-                  <wp14:pctHeight>0</wp14:pctHeight>
-                </wp14:sizeRelV>
-              </wp:anchor>
-            </w:drawing>
-          </mc:Choice>
-          <mc:Fallback>
-            <w:pict>
-              <v:shape w14:anchorId="4A9E665F" id="Textfeld 12" o:spid="_x0000_s1031" type="#_x0000_t202" style="position:absolute;margin-left:239.25pt;margin-top:247.8pt;width:24.25pt;height:24.9pt;z-index:251670528;visibility:visible;mso-wrap-style:square;mso-width-percent:0;mso-height-percent:0;mso-wrap-distance-left:9pt;mso-wrap-distance-top:0;mso-wrap-distance-right:9pt;mso-wrap-distance-bottom:0;mso-position-horizontal:absolute;mso-position-horizontal-relative:text;mso-position-vertical:absolute;mso-position-vertical-relative:text;mso-width-percent:0;mso-height-percent:0;mso-width-relative:margin;mso-height-relative:margin;v-text-anchor:top" o:gfxdata="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" fillcolor="white [3201]" strokeweight=".5pt">
-                <v:textbox>
-                  <w:txbxContent>
-                    <w:p>
-                      <w:pPr>
-                        <w:jc w:val="center"/>
-                      </w:pPr>
-                      <w:r>
-                        <w:t>3</w:t>
-                      </w:r>
-                    </w:p>
-                  </w:txbxContent>
-                </v:textbox>
-              </v:shape>
-            </w:pict>
-          </mc:Fallback>
-        </mc:AlternateContent>
-      </w:r>
-      <w:r>
-        <w:rPr>
-          <w:noProof/>
-        </w:rPr>
-        <mc:AlternateContent>
-          <mc:Choice Requires="wps">
-            <w:drawing>
-              <wp:anchor distT="0" distB="0" distL="114300" distR="114300" simplePos="0" relativeHeight="251663360" behindDoc="0" locked="0" layoutInCell="1" allowOverlap="1" wp14:anchorId="6D5B48C9" wp14:editId="620449EB">
-                <wp:simplePos x="0" y="0"/>
-                <wp:positionH relativeFrom="column">
-                  <wp:posOffset>1306438</wp:posOffset>
-                </wp:positionH>
-                <wp:positionV relativeFrom="paragraph">
-                  <wp:posOffset>1401396</wp:posOffset>
-                </wp:positionV>
-                <wp:extent cx="734451" cy="1657839"/>
-                <wp:effectExtent l="25400" t="12700" r="15240" b="31750"/>
-                <wp:wrapNone/>
-                <wp:docPr id="8" name="Gerade Verbindung mit Pfeil 8"/>
-                <wp:cNvGraphicFramePr/>
-                <a:graphic xmlns:a="http://schemas.openxmlformats.org/drawingml/2006/main">
-                  <a:graphicData uri="http://schemas.microsoft.com/office/word/2010/wordprocessingShape">
-                    <wps:wsp>
-                      <wps:cNvCnPr/>
-                      <wps:spPr>
-                        <a:xfrm flipH="1">
-                          <a:off x="0" y="0"/>
-                          <a:ext cx="734451" cy="1657839"/>
-                        </a:xfrm>
-                        <a:prstGeom prst="straightConnector1">
-                          <a:avLst/>
-                        </a:prstGeom>
-                        <a:ln w="38100">
-                          <a:solidFill>
-                            <a:srgbClr val="00B0F0"/>
-                          </a:solidFill>
-                          <a:tailEnd type="triangle"/>
-                        </a:ln>
-                      </wps:spPr>
-                      <wps:style>
-                        <a:lnRef idx="1">
-                          <a:schemeClr val="accent2"/>
-                        </a:lnRef>
-                        <a:fillRef idx="0">
-                          <a:schemeClr val="accent2"/>
-                        </a:fillRef>
-                        <a:effectRef idx="0">
-                          <a:schemeClr val="accent2"/>
-                        </a:effectRef>
-                        <a:fontRef idx="minor">
-                          <a:schemeClr val="tx1"/>
-                        </a:fontRef>
-                      </wps:style>
-                      <wps:bodyPr/>
-                    </wps:wsp>
-                  </a:graphicData>
-                </a:graphic>
-                <wp14:sizeRelH relativeFrom="margin">
-                  <wp14:pctWidth>0</wp14:pctWidth>
-                </wp14:sizeRelH>
-                <wp14:sizeRelV relativeFrom="margin">
-                  <wp14:pctHeight>0</wp14:pctHeight>
-                </wp14:sizeRelV>
-              </wp:anchor>
-            </w:drawing>
-          </mc:Choice>
-          <mc:Fallback>
-            <w:pict>
-              <v:shapetype w14:anchorId="47102223" id="_x0000_t32" coordsize="21600,21600" o:spt="32" o:oned="t" path="m,l21600,21600e" filled="f">
-                <v:path arrowok="t" fillok="f" o:connecttype="none"/>
-                <o:lock v:ext="edit" shapetype="t"/>
-              </v:shapetype>
-              <v:shape id="Gerade Verbindung mit Pfeil 8" o:spid="_x0000_s1026" type="#_x0000_t32" style="position:absolute;margin-left:102.85pt;margin-top:110.35pt;width:57.85pt;height:130.55pt;flip:x;z-index:251663360;visibility:visible;mso-wrap-style:square;mso-width-percent:0;mso-height-percent:0;mso-wrap-distance-left:9pt;mso-wrap-distance-top:0;mso-wrap-distance-right:9pt;mso-wrap-distance-bottom:0;mso-position-horizontal:absolute;mso-position-horizontal-relative:text;mso-position-vertical:absolute;mso-position-vertical-relative:text;mso-width-percent:0;mso-height-percent:0;mso-width-relative:margin;mso-height-relative:margin" o:gfxdata="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" strokecolor="#00b0f0" strokeweight="3pt">
-                <v:stroke endarrow="block" joinstyle="miter"/>
-              </v:shape>
-            </w:pict>
-          </mc:Fallback>
-        </mc:AlternateContent>
-      </w:r>
-      <w:r>
-        <w:rPr>
-          <w:noProof/>
-        </w:rPr>
-        <mc:AlternateContent>
-          <mc:Choice Requires="wps">
-            <w:drawing>
-              <wp:anchor distT="0" distB="0" distL="114300" distR="114300" simplePos="0" relativeHeight="251665408" behindDoc="0" locked="0" layoutInCell="1" allowOverlap="1" wp14:anchorId="6D5B48C9" wp14:editId="620449EB">
-                <wp:simplePos x="0" y="0"/>
-                <wp:positionH relativeFrom="column">
-                  <wp:posOffset>1468608</wp:posOffset>
-                </wp:positionH>
-                <wp:positionV relativeFrom="paragraph">
-                  <wp:posOffset>2540487</wp:posOffset>
-                </wp:positionV>
-                <wp:extent cx="2633785" cy="1220617"/>
-                <wp:effectExtent l="12700" t="25400" r="33655" b="24130"/>
-                <wp:wrapNone/>
-                <wp:docPr id="9" name="Gerade Verbindung mit Pfeil 9"/>
-                <wp:cNvGraphicFramePr/>
-                <a:graphic xmlns:a="http://schemas.openxmlformats.org/drawingml/2006/main">
-                  <a:graphicData uri="http://schemas.microsoft.com/office/word/2010/wordprocessingShape">
-                    <wps:wsp>
-                      <wps:cNvCnPr/>
-                      <wps:spPr>
-                        <a:xfrm flipV="1">
-                          <a:off x="0" y="0"/>
-                          <a:ext cx="2633785" cy="1220617"/>
-                        </a:xfrm>
-                        <a:prstGeom prst="straightConnector1">
-                          <a:avLst/>
-                        </a:prstGeom>
-                        <a:ln w="38100">
-                          <a:solidFill>
-                            <a:srgbClr val="00B0F0"/>
-                          </a:solidFill>
-                          <a:tailEnd type="triangle"/>
-                        </a:ln>
-                      </wps:spPr>
-                      <wps:style>
-                        <a:lnRef idx="1">
-                          <a:schemeClr val="accent2"/>
-                        </a:lnRef>
-                        <a:fillRef idx="0">
-                          <a:schemeClr val="accent2"/>
-                        </a:fillRef>
-                        <a:effectRef idx="0">
-                          <a:schemeClr val="accent2"/>
-                        </a:effectRef>
-                        <a:fontRef idx="minor">
-                          <a:schemeClr val="tx1"/>
-                        </a:fontRef>
-                      </wps:style>
-                      <wps:bodyPr/>
-                    </wps:wsp>
-                  </a:graphicData>
-                </a:graphic>
-                <wp14:sizeRelH relativeFrom="margin">
-                  <wp14:pctWidth>0</wp14:pctWidth>
-                </wp14:sizeRelH>
-                <wp14:sizeRelV relativeFrom="margin">
-                  <wp14:pctHeight>0</wp14:pctHeight>
-                </wp14:sizeRelV>
-              </wp:anchor>
-            </w:drawing>
-          </mc:Choice>
-          <mc:Fallback>
-            <w:pict>
-              <v:shape w14:anchorId="51D84BA7" id="Gerade Verbindung mit Pfeil 9" o:spid="_x0000_s1026" type="#_x0000_t32" style="position:absolute;margin-left:115.65pt;margin-top:200.05pt;width:207.4pt;height:96.1pt;flip:y;z-index:251665408;visibility:visible;mso-wrap-style:square;mso-width-percent:0;mso-height-percent:0;mso-wrap-distance-left:9pt;mso-wrap-distance-top:0;mso-wrap-distance-right:9pt;mso-wrap-distance-bottom:0;mso-position-horizontal:absolute;mso-position-horizontal-relative:text;mso-position-vertical:absolute;mso-position-vertical-relative:text;mso-width-percent:0;mso-height-percent:0;mso-width-relative:margin;mso-height-relative:margin" o:gfxdata="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" strokecolor="#00b0f0" strokeweight="3pt">
-                <v:stroke endarrow="block" joinstyle="miter"/>
-              </v:shape>
-            </w:pict>
-          </mc:Fallback>
-        </mc:AlternateContent>
-      </w:r>
-      <w:r>
-        <w:rPr>
-          <w:noProof/>
-        </w:rPr>
-        <mc:AlternateContent>
-          <mc:Choice Requires="wps">
-            <w:drawing>
-              <wp:anchor distT="0" distB="0" distL="114300" distR="114300" simplePos="0" relativeHeight="251661312" behindDoc="0" locked="0" layoutInCell="1" allowOverlap="1">
-                <wp:simplePos x="0" y="0"/>
-                <wp:positionH relativeFrom="column">
-                  <wp:posOffset>756431</wp:posOffset>
-                </wp:positionH>
-                <wp:positionV relativeFrom="paragraph">
-                  <wp:posOffset>1406134</wp:posOffset>
-                </wp:positionV>
-                <wp:extent cx="708269" cy="1608944"/>
-                <wp:effectExtent l="12700" t="25400" r="41275" b="17145"/>
-                <wp:wrapNone/>
-                <wp:docPr id="7" name="Gerade Verbindung mit Pfeil 7"/>
-                <wp:cNvGraphicFramePr/>
-                <a:graphic xmlns:a="http://schemas.openxmlformats.org/drawingml/2006/main">
-                  <a:graphicData uri="http://schemas.microsoft.com/office/word/2010/wordprocessingShape">
-                    <wps:wsp>
-                      <wps:cNvCnPr/>
-                      <wps:spPr>
-                        <a:xfrm flipV="1">
-                          <a:off x="0" y="0"/>
-                          <a:ext cx="708269" cy="1608944"/>
-                        </a:xfrm>
-                        <a:prstGeom prst="straightConnector1">
-                          <a:avLst/>
-                        </a:prstGeom>
-                        <a:ln w="38100">
-                          <a:solidFill>
-                            <a:srgbClr val="00B0F0"/>
-                          </a:solidFill>
-                          <a:tailEnd type="triangle"/>
-                        </a:ln>
-                      </wps:spPr>
-                      <wps:style>
-                        <a:lnRef idx="1">
-                          <a:schemeClr val="accent2"/>
-                        </a:lnRef>
-                        <a:fillRef idx="0">
-                          <a:schemeClr val="accent2"/>
-                        </a:fillRef>
-                        <a:effectRef idx="0">
-                          <a:schemeClr val="accent2"/>
-                        </a:effectRef>
-                        <a:fontRef idx="minor">
-                          <a:schemeClr val="tx1"/>
-                        </a:fontRef>
-                      </wps:style>
-                      <wps:bodyPr/>
-                    </wps:wsp>
-                  </a:graphicData>
-                </a:graphic>
-                <wp14:sizeRelH relativeFrom="margin">
-                  <wp14:pctWidth>0</wp14:pctWidth>
-                </wp14:sizeRelH>
-                <wp14:sizeRelV relativeFrom="margin">
-                  <wp14:pctHeight>0</wp14:pctHeight>
-                </wp14:sizeRelV>
-              </wp:anchor>
-            </w:drawing>
-          </mc:Choice>
-          <mc:Fallback>
-            <w:pict>
-              <v:shape w14:anchorId="69F42E51" id="Gerade Verbindung mit Pfeil 7" o:spid="_x0000_s1026" type="#_x0000_t32" style="position:absolute;margin-left:59.55pt;margin-top:110.7pt;width:55.75pt;height:126.7pt;flip:y;z-index:251661312;visibility:visible;mso-wrap-style:square;mso-width-percent:0;mso-height-percent:0;mso-wrap-distance-left:9pt;mso-wrap-distance-top:0;mso-wrap-distance-right:9pt;mso-wrap-distance-bottom:0;mso-position-horizontal:absolute;mso-position-horizontal-relative:text;mso-position-vertical:absolute;mso-position-vertical-relative:text;mso-width-percent:0;mso-height-percent:0;mso-width-relative:margin;mso-height-relative:margin" o:gfxdata="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" strokecolor="#00b0f0" strokeweight="3pt">
-                <v:stroke endarrow="block" joinstyle="miter"/>
-              </v:shape>
-            </w:pict>
-          </mc:Fallback>
-        </mc:AlternateContent>
-      </w:r>
-      <w:r>
-        <w:rPr>
-          <w:noProof/>
-        </w:rPr>
         <w:drawing>
           <wp:anchor distT="0" distB="0" distL="114300" distR="114300" simplePos="0" relativeHeight="251660288" behindDoc="0" locked="0" layoutInCell="1" allowOverlap="1">
             <wp:simplePos x="0" y="0"/>
             <wp:positionH relativeFrom="column">
-              <wp:posOffset>4382916</wp:posOffset>
+              <wp:posOffset>1334770</wp:posOffset>
             </wp:positionH>
             <wp:positionV relativeFrom="paragraph">
-              <wp:posOffset>1199710</wp:posOffset>
+              <wp:posOffset>254635</wp:posOffset>
             </wp:positionV>
-            <wp:extent cx="1538654" cy="1645110"/>
-            <wp:effectExtent l="0" t="0" r="0" b="6350"/>
+            <wp:extent cx="2349500" cy="2512056"/>
+            <wp:effectExtent l="0" t="0" r="0" b="3175"/>
             <wp:wrapNone/>
             <wp:docPr id="5" name="Grafik 5"/>
             <wp:cNvGraphicFramePr>
@@ -5648,7 +3795,7 @@
                     <pic:cNvPicPr/>
                   </pic:nvPicPr>
                   <pic:blipFill>
-                    <a:blip r:embed="rId9" cstate="print">
+                    <a:blip r:embed="rId8" cstate="print">
                       <a:extLst>
                         <a:ext uri="{28A0092B-C50C-407E-A947-70E740481C1C}">
                           <a14:useLocalDpi xmlns:a14="http://schemas.microsoft.com/office/drawing/2010/main" val="0"/>
@@ -5662,67 +3809,7 @@
                   <pic:spPr>
                     <a:xfrm flipH="1">
                       <a:off x="0" y="0"/>
-                      <a:ext cx="1538654" cy="1645110"/>
-                    </a:xfrm>
-                    <a:prstGeom prst="rect">
-                      <a:avLst/>
-                    </a:prstGeom>
-                  </pic:spPr>
-                </pic:pic>
-              </a:graphicData>
-            </a:graphic>
-            <wp14:sizeRelH relativeFrom="page">
-              <wp14:pctWidth>0</wp14:pctWidth>
-            </wp14:sizeRelH>
-            <wp14:sizeRelV relativeFrom="page">
-              <wp14:pctHeight>0</wp14:pctHeight>
-            </wp14:sizeRelV>
-          </wp:anchor>
-        </w:drawing>
-      </w:r>
-      <w:r>
-        <w:rPr>
-          <w:noProof/>
-        </w:rPr>
-        <w:drawing>
-          <wp:anchor distT="0" distB="0" distL="114300" distR="114300" simplePos="0" relativeHeight="251659264" behindDoc="0" locked="0" layoutInCell="1" allowOverlap="1">
-            <wp:simplePos x="0" y="0"/>
-            <wp:positionH relativeFrom="column">
-              <wp:posOffset>223520</wp:posOffset>
-            </wp:positionH>
-            <wp:positionV relativeFrom="paragraph">
-              <wp:posOffset>3019083</wp:posOffset>
-            </wp:positionV>
-            <wp:extent cx="1397635" cy="1495425"/>
-            <wp:effectExtent l="0" t="0" r="0" b="3175"/>
-            <wp:wrapNone/>
-            <wp:docPr id="4" name="Grafik 4"/>
-            <wp:cNvGraphicFramePr>
-              <a:graphicFrameLocks xmlns:a="http://schemas.openxmlformats.org/drawingml/2006/main" noChangeAspect="1"/>
-            </wp:cNvGraphicFramePr>
-            <a:graphic xmlns:a="http://schemas.openxmlformats.org/drawingml/2006/main">
-              <a:graphicData uri="http://schemas.openxmlformats.org/drawingml/2006/picture">
-                <pic:pic xmlns:pic="http://schemas.openxmlformats.org/drawingml/2006/picture">
-                  <pic:nvPicPr>
-                    <pic:cNvPr id="4" name="PiktogrammEntwickler.jpg"/>
-                    <pic:cNvPicPr/>
-                  </pic:nvPicPr>
-                  <pic:blipFill>
-                    <a:blip r:embed="rId10">
-                      <a:extLst>
-                        <a:ext uri="{28A0092B-C50C-407E-A947-70E740481C1C}">
-                          <a14:useLocalDpi xmlns:a14="http://schemas.microsoft.com/office/drawing/2010/main" val="0"/>
-                        </a:ext>
-                      </a:extLst>
-                    </a:blip>
-                    <a:stretch>
-                      <a:fillRect/>
-                    </a:stretch>
-                  </pic:blipFill>
-                  <pic:spPr>
-                    <a:xfrm>
-                      <a:off x="0" y="0"/>
-                      <a:ext cx="1397635" cy="1495425"/>
+                      <a:ext cx="2349500" cy="2512056"/>
                     </a:xfrm>
                     <a:prstGeom prst="rect">
                       <a:avLst/>
@@ -5748,12 +3835,12 @@
       <w:pPr>
         <w:pStyle w:val="berschrift2"/>
       </w:pPr>
-      <w:bookmarkStart w:id="25" w:name="_Toc531702620"/>
+      <w:bookmarkStart w:id="22" w:name="_Toc26541565"/>
       <w:r>
         <w:lastRenderedPageBreak/>
         <w:t>Anforderungskatalog</w:t>
       </w:r>
-      <w:bookmarkEnd w:id="25"/>
+      <w:bookmarkEnd w:id="22"/>
       <w:r>
         <w:t xml:space="preserve"> </w:t>
       </w:r>
@@ -5912,18 +3999,18 @@
       <w:pPr>
         <w:pStyle w:val="berschrift3"/>
       </w:pPr>
-      <w:bookmarkStart w:id="26" w:name="_Ref466297546"/>
-      <w:bookmarkStart w:id="27" w:name="_Toc531702621"/>
-      <w:bookmarkStart w:id="28" w:name="_Toc532606801"/>
-      <w:bookmarkStart w:id="29" w:name="_Toc17635195"/>
+      <w:bookmarkStart w:id="23" w:name="_Ref466297546"/>
+      <w:bookmarkStart w:id="24" w:name="_Toc532606801"/>
+      <w:bookmarkStart w:id="25" w:name="_Toc17635195"/>
+      <w:bookmarkStart w:id="26" w:name="_Toc26541566"/>
       <w:r>
         <w:t>A:</w:t>
       </w:r>
       <w:r>
         <w:t xml:space="preserve"> Funktionale Anforderungen</w:t>
       </w:r>
+      <w:bookmarkEnd w:id="23"/>
       <w:bookmarkEnd w:id="26"/>
-      <w:bookmarkEnd w:id="27"/>
       <w:r>
         <w:t xml:space="preserve"> </w:t>
       </w:r>
@@ -6157,6 +4244,13 @@
               </w:rPr>
               <w:t>Als Benutzer möchte ich den Schwierigkeitsgrad des Sudokus auswählen können</w:t>
             </w:r>
+            <w:r>
+              <w:rPr>
+                <w:sz w:val="22"/>
+                <w:szCs w:val="22"/>
+              </w:rPr>
+              <w:t xml:space="preserve"> [Z1]</w:t>
+            </w:r>
           </w:p>
         </w:tc>
         <w:tc>
@@ -6221,7 +4315,7 @@
                 <w:sz w:val="22"/>
                 <w:szCs w:val="22"/>
               </w:rPr>
-              <w:t>Als Benutzer möchte ich nur Zahlen in das Sudoku eingeben können</w:t>
+              <w:t>Als Benutzer möchte ich Zahlen in das Sudoku eingeben können</w:t>
             </w:r>
           </w:p>
         </w:tc>
@@ -6289,6 +4383,13 @@
               </w:rPr>
               <w:t>Als Benutzer möchte ich das Sudoku überprüfen können</w:t>
             </w:r>
+            <w:r>
+              <w:rPr>
+                <w:sz w:val="22"/>
+                <w:szCs w:val="22"/>
+              </w:rPr>
+              <w:t>, ob seine Lösung stimmt</w:t>
+            </w:r>
           </w:p>
         </w:tc>
         <w:tc>
@@ -6353,7 +4454,42 @@
                 <w:sz w:val="22"/>
                 <w:szCs w:val="22"/>
               </w:rPr>
-              <w:t>Zudem möchte ich als Benutzer ein Sudoku selbst eingeben können und diesen lösen lassen [F1]</w:t>
+              <w:t>I</w:t>
+            </w:r>
+            <w:r>
+              <w:rPr>
+                <w:sz w:val="22"/>
+                <w:szCs w:val="22"/>
+              </w:rPr>
+              <w:t>ch als Benutzer</w:t>
+            </w:r>
+            <w:r>
+              <w:rPr>
+                <w:sz w:val="22"/>
+                <w:szCs w:val="22"/>
+              </w:rPr>
+              <w:t xml:space="preserve"> möchte</w:t>
+            </w:r>
+            <w:r>
+              <w:rPr>
+                <w:sz w:val="22"/>
+                <w:szCs w:val="22"/>
+              </w:rPr>
+              <w:t xml:space="preserve"> ein Sudoku selbst eingeben können und diesen lösen lassen [</w:t>
+            </w:r>
+            <w:r>
+              <w:rPr>
+                <w:sz w:val="22"/>
+                <w:szCs w:val="22"/>
+              </w:rPr>
+              <w:t>Z2</w:t>
+            </w:r>
+            <w:r>
+              <w:rPr>
+                <w:sz w:val="22"/>
+                <w:szCs w:val="22"/>
+              </w:rPr>
+              <w:t>]</w:t>
             </w:r>
           </w:p>
         </w:tc>
@@ -6459,6 +4595,13 @@
                 <w:szCs w:val="22"/>
               </w:rPr>
             </w:pPr>
+            <w:r>
+              <w:rPr>
+                <w:sz w:val="22"/>
+                <w:szCs w:val="22"/>
+              </w:rPr>
+              <w:t>A007</w:t>
+            </w:r>
           </w:p>
         </w:tc>
         <w:tc>
@@ -6473,6 +4616,27 @@
                 <w:szCs w:val="22"/>
               </w:rPr>
             </w:pPr>
+            <w:r>
+              <w:rPr>
+                <w:sz w:val="22"/>
+                <w:szCs w:val="22"/>
+              </w:rPr>
+              <w:t>Als Benutzer möchte ich A</w:t>
+            </w:r>
+            <w:r>
+              <w:rPr>
+                <w:sz w:val="22"/>
+                <w:szCs w:val="22"/>
+              </w:rPr>
+              <w:t>chievements</w:t>
+            </w:r>
+            <w:r>
+              <w:rPr>
+                <w:sz w:val="22"/>
+                <w:szCs w:val="22"/>
+              </w:rPr>
+              <w:t xml:space="preserve"> erspielen können</w:t>
+            </w:r>
           </w:p>
         </w:tc>
         <w:tc>
@@ -6488,6 +4652,13 @@
                 <w:szCs w:val="22"/>
               </w:rPr>
             </w:pPr>
+            <w:r>
+              <w:rPr>
+                <w:sz w:val="22"/>
+                <w:szCs w:val="22"/>
+              </w:rPr>
+              <w:t>3</w:t>
+            </w:r>
           </w:p>
         </w:tc>
       </w:tr>
@@ -6504,6 +4675,13 @@
                 <w:szCs w:val="22"/>
               </w:rPr>
             </w:pPr>
+            <w:r>
+              <w:rPr>
+                <w:sz w:val="22"/>
+                <w:szCs w:val="22"/>
+              </w:rPr>
+              <w:t>A008</w:t>
+            </w:r>
           </w:p>
         </w:tc>
         <w:tc>
@@ -6518,6 +4696,13 @@
                 <w:szCs w:val="22"/>
               </w:rPr>
             </w:pPr>
+            <w:r>
+              <w:rPr>
+                <w:sz w:val="22"/>
+                <w:szCs w:val="22"/>
+              </w:rPr>
+              <w:t xml:space="preserve">Als Benutzer möchte ich eine Liste aller Achievements sehen können </w:t>
+            </w:r>
           </w:p>
         </w:tc>
         <w:tc>
@@ -6533,6 +4718,13 @@
                 <w:szCs w:val="22"/>
               </w:rPr>
             </w:pPr>
+            <w:r>
+              <w:rPr>
+                <w:sz w:val="22"/>
+                <w:szCs w:val="22"/>
+              </w:rPr>
+              <w:t>3</w:t>
+            </w:r>
           </w:p>
         </w:tc>
       </w:tr>
@@ -6541,21 +4733,22 @@
       <w:pPr>
         <w:pStyle w:val="berschrift4"/>
       </w:pPr>
+    </w:p>
+    <w:p>
+      <w:pPr>
+        <w:pStyle w:val="berschrift4"/>
+      </w:pPr>
+    </w:p>
+    <w:p>
+      <w:pPr>
+        <w:pStyle w:val="berschrift4"/>
+      </w:pPr>
       <w:r>
         <w:t xml:space="preserve">Offene Fragen </w:t>
       </w:r>
     </w:p>
-    <w:p>
-      <w:pPr>
-        <w:spacing w:after="240"/>
-      </w:pPr>
-      <w:r>
-        <w:t>[F1]</w:t>
-      </w:r>
-      <w:r>
-        <w:t xml:space="preserve"> Der Benutzer soll ein Sudoku, welches er nicht lösen kann, auf der Webseite eingeben können, und dieses wird dann für den Benutzer gelöst.</w:t>
-      </w:r>
-    </w:p>
+    <w:p/>
+    <w:p/>
     <w:p>
       <w:pPr>
         <w:spacing w:after="240"/>
@@ -6573,22 +4766,89 @@
       </w:r>
     </w:p>
     <w:p>
-      <w:pPr>
-        <w:spacing w:after="240"/>
-      </w:pPr>
+      <w:r>
+        <w:t xml:space="preserve">[Z1] Im Spiel sollen die Schwierigkeitsstufen Leicht, Mittel, Schwierig und </w:t>
+      </w:r>
+      <w:proofErr w:type="gramStart"/>
+      <w:r>
+        <w:t>Extrem</w:t>
+      </w:r>
+      <w:proofErr w:type="gramEnd"/>
+      <w:r>
+        <w:t xml:space="preserve"> zur Auswahl stehen.</w:t>
+      </w:r>
     </w:p>
     <w:p>
       <w:pPr>
+        <w:spacing w:after="240"/>
+      </w:pPr>
+    </w:p>
+    <w:p>
+      <w:pPr>
+        <w:spacing w:after="240"/>
+      </w:pPr>
+      <w:r>
+        <w:t>[</w:t>
+      </w:r>
+      <w:r>
+        <w:t>Z2</w:t>
+      </w:r>
+      <w:r>
+        <w:t>]</w:t>
+      </w:r>
+      <w:r>
+        <w:t xml:space="preserve"> Der Benutzer soll ein Sudoku, welches er nicht lösen kann, auf der Webseite eingeben können, und dieses wird dann für den Benutzer gelöst.</w:t>
+      </w:r>
+    </w:p>
+    <w:p>
+      <w:pPr>
+        <w:spacing w:after="240"/>
+      </w:pPr>
+      <w:r>
+        <w:t>[Z3] Im Spiel sollen gewisse Erfolge erspielt werden können.</w:t>
+      </w:r>
+    </w:p>
+    <w:p>
+      <w:pPr>
+        <w:tabs>
+          <w:tab w:val="left" w:pos="1960"/>
+        </w:tabs>
+        <w:spacing w:after="240"/>
+        <w:rPr>
+          <w:b/>
+          <w:bCs/>
+        </w:rPr>
+      </w:pPr>
+      <w:r>
+        <w:rPr>
+          <w:b/>
+          <w:bCs/>
+        </w:rPr>
+        <w:tab/>
+      </w:r>
+    </w:p>
+    <w:p>
+      <w:pPr>
+        <w:spacing w:after="240"/>
+      </w:pPr>
+    </w:p>
+    <w:p>
+      <w:pPr>
+        <w:spacing w:after="240"/>
+      </w:pPr>
+    </w:p>
+    <w:p>
+      <w:pPr>
         <w:pStyle w:val="berschrift3"/>
       </w:pPr>
-      <w:bookmarkStart w:id="30" w:name="_Toc531702622"/>
+      <w:bookmarkStart w:id="27" w:name="_Toc26541567"/>
       <w:r>
         <w:t>NF</w:t>
       </w:r>
       <w:r>
         <w:t>: Nichtfunktionale Anforderungen</w:t>
       </w:r>
-      <w:bookmarkEnd w:id="30"/>
+      <w:bookmarkEnd w:id="27"/>
       <w:r>
         <w:t xml:space="preserve"> </w:t>
       </w:r>
@@ -6966,8 +5226,31 @@
                 <w:sz w:val="22"/>
                 <w:szCs w:val="22"/>
               </w:rPr>
-              <w:t xml:space="preserve">In die Tabelle können keine Buchstaben werden </w:t>
+              <w:t>In die Tabelle können keine Buchstaben</w:t>
             </w:r>
+            <w:r>
+              <w:rPr>
+                <w:sz w:val="22"/>
+                <w:szCs w:val="22"/>
+              </w:rPr>
+              <w:t xml:space="preserve"> geschrieben</w:t>
+            </w:r>
+            <w:r>
+              <w:rPr>
+                <w:sz w:val="22"/>
+                <w:szCs w:val="22"/>
+              </w:rPr>
+              <w:t xml:space="preserve"> werden </w:t>
+            </w:r>
+            <w:r>
+              <w:rPr>
+                <w:sz w:val="22"/>
+                <w:szCs w:val="22"/>
+              </w:rPr>
+              <w:t>2</w:t>
+            </w:r>
+            <w:bookmarkStart w:id="28" w:name="_GoBack"/>
+            <w:bookmarkEnd w:id="28"/>
           </w:p>
         </w:tc>
         <w:tc>
@@ -7153,12 +5436,12 @@
       <w:pPr>
         <w:pStyle w:val="berschrift1"/>
       </w:pPr>
-      <w:bookmarkStart w:id="31" w:name="_Toc531702623"/>
+      <w:bookmarkStart w:id="29" w:name="_Toc26541568"/>
       <w:r>
         <w:lastRenderedPageBreak/>
         <w:t>Systemablaufmodelle (Aktivitäten)</w:t>
       </w:r>
-      <w:bookmarkEnd w:id="31"/>
+      <w:bookmarkEnd w:id="29"/>
       <w:r>
         <w:t xml:space="preserve"> </w:t>
       </w:r>
@@ -7229,7 +5512,7 @@
                     <pic:cNvPicPr/>
                   </pic:nvPicPr>
                   <pic:blipFill>
-                    <a:blip r:embed="rId11">
+                    <a:blip r:embed="rId9">
                       <a:extLst>
                         <a:ext uri="{28A0092B-C50C-407E-A947-70E740481C1C}">
                           <a14:useLocalDpi xmlns:a14="http://schemas.microsoft.com/office/drawing/2010/main" val="0"/>
@@ -7265,14 +5548,14 @@
       <w:pPr>
         <w:pStyle w:val="berschrift2"/>
       </w:pPr>
-      <w:bookmarkStart w:id="32" w:name="_Toc531702625"/>
+      <w:bookmarkStart w:id="30" w:name="_Toc26541569"/>
       <w:r>
         <w:t xml:space="preserve">Aktivität </w:t>
       </w:r>
       <w:r>
         <w:t>«XY»</w:t>
       </w:r>
-      <w:bookmarkEnd w:id="32"/>
+      <w:bookmarkEnd w:id="30"/>
     </w:p>
     <w:p>
       <w:pPr>
@@ -7292,12 +5575,12 @@
       <w:pPr>
         <w:pStyle w:val="berschrift1"/>
       </w:pPr>
-      <w:bookmarkStart w:id="33" w:name="_Toc531702626"/>
-      <w:bookmarkStart w:id="34" w:name="_Toc532181727"/>
-      <w:bookmarkStart w:id="35" w:name="_Toc17635205"/>
+      <w:bookmarkStart w:id="31" w:name="_Toc532181727"/>
+      <w:bookmarkStart w:id="32" w:name="_Toc17635205"/>
+      <w:bookmarkStart w:id="33" w:name="_Toc26541570"/>
       <w:bookmarkEnd w:id="13"/>
-      <w:bookmarkEnd w:id="28"/>
-      <w:bookmarkEnd w:id="29"/>
+      <w:bookmarkEnd w:id="24"/>
+      <w:bookmarkEnd w:id="25"/>
       <w:r>
         <w:lastRenderedPageBreak/>
         <w:t>Risiko-Analyse</w:t>
@@ -7351,11 +5634,11 @@
       <w:pPr>
         <w:pStyle w:val="berschrift2"/>
       </w:pPr>
-      <w:bookmarkStart w:id="36" w:name="_Toc531702627"/>
+      <w:bookmarkStart w:id="34" w:name="_Toc26541571"/>
       <w:r>
         <w:t>Risikokatalog</w:t>
       </w:r>
-      <w:bookmarkEnd w:id="36"/>
+      <w:bookmarkEnd w:id="34"/>
       <w:r>
         <w:t xml:space="preserve"> </w:t>
       </w:r>
@@ -8294,17 +6577,17 @@
         <w:ind w:right="113"/>
       </w:pPr>
     </w:p>
-    <w:bookmarkEnd w:id="34"/>
-    <w:bookmarkEnd w:id="35"/>
+    <w:bookmarkEnd w:id="31"/>
+    <w:bookmarkEnd w:id="32"/>
     <w:p>
       <w:pPr>
         <w:pStyle w:val="berschrift2"/>
       </w:pPr>
     </w:p>
     <w:sectPr>
-      <w:footerReference w:type="default" r:id="rId12"/>
-      <w:headerReference w:type="first" r:id="rId13"/>
-      <w:footerReference w:type="first" r:id="rId14"/>
+      <w:footerReference w:type="default" r:id="rId10"/>
+      <w:headerReference w:type="first" r:id="rId11"/>
+      <w:footerReference w:type="first" r:id="rId12"/>
       <w:pgSz w:w="11906" w:h="16838" w:code="9"/>
       <w:pgMar w:top="1588" w:right="1021" w:bottom="1588" w:left="1418" w:header="851" w:footer="680" w:gutter="0"/>
       <w:cols w:space="708"/>
@@ -12895,7 +11178,7 @@
     <w:lsdException w:name="HTML Sample" w:semiHidden="1" w:unhideWhenUsed="1"/>
     <w:lsdException w:name="HTML Typewriter" w:semiHidden="1" w:unhideWhenUsed="1"/>
     <w:lsdException w:name="HTML Variable" w:semiHidden="1" w:unhideWhenUsed="1"/>
-    <w:lsdException w:name="Normal Table" w:uiPriority="99"/>
+    <w:lsdException w:name="Normal Table" w:semiHidden="1" w:uiPriority="99" w:unhideWhenUsed="1"/>
     <w:lsdException w:name="annotation subject" w:semiHidden="1" w:unhideWhenUsed="1"/>
     <w:lsdException w:name="No List" w:semiHidden="1" w:uiPriority="99" w:unhideWhenUsed="1"/>
     <w:lsdException w:name="Outline List 1" w:semiHidden="1" w:unhideWhenUsed="1"/>
@@ -12938,8 +11221,11 @@
     <w:lsdException w:name="Table Contemporary" w:semiHidden="1" w:unhideWhenUsed="1"/>
     <w:lsdException w:name="Table Elegant" w:semiHidden="1" w:unhideWhenUsed="1"/>
     <w:lsdException w:name="Table Professional" w:semiHidden="1" w:unhideWhenUsed="1"/>
+    <w:lsdException w:name="Table Subtle 1" w:semiHidden="1" w:unhideWhenUsed="1"/>
     <w:lsdException w:name="Table Subtle 2" w:semiHidden="1" w:unhideWhenUsed="1"/>
     <w:lsdException w:name="Table Web 1" w:semiHidden="1" w:unhideWhenUsed="1"/>
+    <w:lsdException w:name="Table Web 2" w:semiHidden="1" w:unhideWhenUsed="1"/>
+    <w:lsdException w:name="Table Web 3" w:semiHidden="1" w:unhideWhenUsed="1"/>
     <w:lsdException w:name="Balloon Text" w:semiHidden="1" w:unhideWhenUsed="1"/>
     <w:lsdException w:name="Table Theme" w:semiHidden="1" w:unhideWhenUsed="1"/>
     <w:lsdException w:name="Placeholder Text" w:semiHidden="1" w:uiPriority="99"/>
@@ -13215,7 +11501,7 @@
     <w:link w:val="berschrift2Zchn"/>
     <w:autoRedefine/>
     <w:qFormat/>
-    <w:rsid w:val="00A5230F"/>
+    <w:rsid w:val="0002780C"/>
     <w:pPr>
       <w:numPr>
         <w:numId w:val="0"/>
@@ -13422,7 +11708,7 @@
     <w:name w:val="Überschrift 2 Zchn"/>
     <w:basedOn w:val="Absatz-Standardschriftart"/>
     <w:link w:val="berschrift2"/>
-    <w:rsid w:val="00A5230F"/>
+    <w:rsid w:val="0002780C"/>
     <w:rPr>
       <w:rFonts w:ascii="Calibri" w:eastAsia="Times New Roman" w:hAnsi="Calibri" w:cs="Arial"/>
       <w:spacing w:val="4"/>
@@ -29157,7 +27443,7 @@
 </file>
 
 <file path=customXml/itemProps1.xml><?xml version="1.0" encoding="utf-8"?>
-<ds:datastoreItem xmlns:ds="http://schemas.openxmlformats.org/officeDocument/2006/customXml" ds:itemID="{56F87C57-A54C-484D-858F-8623F4F2ED78}">
+<ds:datastoreItem xmlns:ds="http://schemas.openxmlformats.org/officeDocument/2006/customXml" ds:itemID="{28FE6E89-29D5-DD40-9E3A-F7F02AD06FF2}">
   <ds:schemaRefs>
     <ds:schemaRef ds:uri="http://schemas.openxmlformats.org/officeDocument/2006/bibliography"/>
   </ds:schemaRefs>

</xml_diff>